<commit_message>
add 90 knowledge data question
</commit_message>
<xml_diff>
--- a/База знаний/База.docx
+++ b/База знаний/База.docx
@@ -1995,15 +1995,15 @@
           <w:rFonts w:ascii="Times New Roman" w:hAnsi="Times New Roman" w:cs="Times New Roman"/>
           <w:sz w:val="24"/>
           <w:szCs w:val="24"/>
-          <w:highlight w:val="yellow"/>
-        </w:rPr>
-      </w:pPr>
-      <w:r>
-        <w:rPr>
-          <w:rFonts w:ascii="Times New Roman" w:hAnsi="Times New Roman" w:cs="Times New Roman"/>
-          <w:sz w:val="24"/>
-          <w:szCs w:val="24"/>
-          <w:highlight w:val="yellow"/>
+          <w:highlight w:val="green"/>
+        </w:rPr>
+      </w:pPr>
+      <w:r>
+        <w:rPr>
+          <w:rFonts w:ascii="Times New Roman" w:hAnsi="Times New Roman" w:cs="Times New Roman"/>
+          <w:sz w:val="24"/>
+          <w:szCs w:val="24"/>
+          <w:highlight w:val="green"/>
         </w:rPr>
         <w:t>Что</w:t>
       </w:r>
@@ -2012,7 +2012,7 @@
           <w:rFonts w:ascii="Times New Roman" w:hAnsi="Times New Roman" w:cs="Times New Roman"/>
           <w:sz w:val="24"/>
           <w:szCs w:val="24"/>
-          <w:highlight w:val="yellow"/>
+          <w:highlight w:val="green"/>
         </w:rPr>
         <w:t xml:space="preserve"> применяется в качестве накладок на гриф?</w:t>
       </w:r>
@@ -3844,35 +3844,54 @@
           <w:rFonts w:ascii="Times New Roman" w:hAnsi="Times New Roman" w:cs="Times New Roman"/>
           <w:sz w:val="24"/>
           <w:szCs w:val="24"/>
-          <w:highlight w:val="yellow"/>
-        </w:rPr>
-      </w:pPr>
-      <w:r>
-        <w:rPr>
-          <w:rFonts w:ascii="Times New Roman" w:hAnsi="Times New Roman" w:cs="Times New Roman"/>
-          <w:sz w:val="24"/>
-          <w:szCs w:val="24"/>
-          <w:highlight w:val="yellow"/>
-        </w:rPr>
-        <w:t>Какой звукосниматель воспринимает только поперечные колебания струн</w:t>
-      </w:r>
-    </w:p>
-    <w:p>
-      <w:pPr>
-        <w:pStyle w:val="a3"/>
-        <w:rPr>
-          <w:rFonts w:ascii="Times New Roman" w:hAnsi="Times New Roman" w:cs="Times New Roman"/>
-          <w:sz w:val="24"/>
-          <w:szCs w:val="24"/>
-        </w:rPr>
-      </w:pPr>
-      <w:r>
-        <w:rPr>
-          <w:rFonts w:ascii="Times New Roman" w:hAnsi="Times New Roman" w:cs="Times New Roman"/>
-          <w:sz w:val="24"/>
-          <w:szCs w:val="24"/>
-        </w:rPr>
-        <w:t>Электромагнитный звукосниматель — снятие звука происходит благодаря изменению электромагнитного поля за счёт колебания в нём струны. Преобразование колебания струн в электрический сигнал происходит следующим образом: металлическая струна колеблется в поле, создаваемом постоянным магнитом (магнитами) датчика. Внутри катушки проволоки, намотанной вокруг этих магнитов, возникает электрический ток, который через провода подается в усилитель. Электромагнитный звукосниматель воспринимает только поперечные колебания струн, перпендикулярные магнитной оси катушки. Зачастую датчики сильно влияют на окраску сигнала, имеют различные АЧХ, уровень компрессии, уровень сигнала. Поэтому заменой датчиков можно изменить звучание инструмента.</w:t>
+          <w:highlight w:val="green"/>
+        </w:rPr>
+      </w:pPr>
+      <w:r>
+        <w:rPr>
+          <w:rFonts w:ascii="Times New Roman" w:hAnsi="Times New Roman" w:cs="Times New Roman"/>
+          <w:sz w:val="24"/>
+          <w:szCs w:val="24"/>
+          <w:highlight w:val="green"/>
+        </w:rPr>
+        <w:t>Как</w:t>
+      </w:r>
+      <w:r>
+        <w:rPr>
+          <w:rFonts w:ascii="Times New Roman" w:hAnsi="Times New Roman" w:cs="Times New Roman"/>
+          <w:sz w:val="24"/>
+          <w:szCs w:val="24"/>
+          <w:highlight w:val="green"/>
+        </w:rPr>
+        <w:t xml:space="preserve"> происходит преобразование </w:t>
+      </w:r>
+      <w:r>
+        <w:rPr>
+          <w:rFonts w:ascii="Times New Roman" w:hAnsi="Times New Roman" w:cs="Times New Roman"/>
+          <w:sz w:val="24"/>
+          <w:szCs w:val="24"/>
+          <w:highlight w:val="green"/>
+        </w:rPr>
+        <w:t>колебания струн в электрический сигнал</w:t>
+      </w:r>
+    </w:p>
+    <w:p>
+      <w:pPr>
+        <w:pStyle w:val="a3"/>
+        <w:ind w:left="928"/>
+        <w:rPr>
+          <w:rFonts w:ascii="Times New Roman" w:hAnsi="Times New Roman" w:cs="Times New Roman"/>
+          <w:sz w:val="24"/>
+          <w:szCs w:val="24"/>
+        </w:rPr>
+      </w:pPr>
+      <w:r>
+        <w:rPr>
+          <w:rFonts w:ascii="Times New Roman" w:hAnsi="Times New Roman" w:cs="Times New Roman"/>
+          <w:sz w:val="24"/>
+          <w:szCs w:val="24"/>
+        </w:rPr>
+        <w:t>Преобразование колебания струн в электрический сигнал происходит следующим образом: металлическая струна колеблется в поле, создаваемом постоянным магнитом (магнитами) датчика. Внутри катушки проволоки, намотанной вокруг этих магнитов, возникает электрический ток, который через провода подается в усилитель. Электромагнитный звукосниматель воспринимает только поперечные колебания струн, перпендикулярные магнитной оси катушки. Зачастую датчики сильно влияют на окраску сигнала, имеют различные АЧХ, уровень компрессии, уровень сигнала. Поэтому заменой датчиков можно изменить звучание инструмента.</w:t>
       </w:r>
     </w:p>
     <w:p>
@@ -4452,25 +4471,25 @@
           <w:szCs w:val="24"/>
           <w:highlight w:val="yellow"/>
         </w:rPr>
+        <w:t>Что привело к революции в музыкальной сфере?</w:t>
+      </w:r>
+    </w:p>
+    <w:p>
+      <w:pPr>
+        <w:pStyle w:val="a3"/>
+        <w:rPr>
+          <w:rFonts w:ascii="Times New Roman" w:hAnsi="Times New Roman" w:cs="Times New Roman"/>
+          <w:sz w:val="24"/>
+          <w:szCs w:val="24"/>
+        </w:rPr>
+      </w:pPr>
+      <w:r>
+        <w:rPr>
+          <w:rFonts w:ascii="Times New Roman" w:hAnsi="Times New Roman" w:cs="Times New Roman"/>
+          <w:sz w:val="24"/>
+          <w:szCs w:val="24"/>
+        </w:rPr>
         <w:lastRenderedPageBreak/>
-        <w:t>Что привело к революции в музыкальной сфере?</w:t>
-      </w:r>
-    </w:p>
-    <w:p>
-      <w:pPr>
-        <w:pStyle w:val="a3"/>
-        <w:rPr>
-          <w:rFonts w:ascii="Times New Roman" w:hAnsi="Times New Roman" w:cs="Times New Roman"/>
-          <w:sz w:val="24"/>
-          <w:szCs w:val="24"/>
-        </w:rPr>
-      </w:pPr>
-      <w:r>
-        <w:rPr>
-          <w:rFonts w:ascii="Times New Roman" w:hAnsi="Times New Roman" w:cs="Times New Roman"/>
-          <w:sz w:val="24"/>
-          <w:szCs w:val="24"/>
-        </w:rPr>
         <w:t>Ф</w:t>
       </w:r>
       <w:r>
@@ -4602,7 +4621,7 @@
           <w:rFonts w:ascii="Times New Roman" w:hAnsi="Times New Roman" w:cs="Times New Roman"/>
           <w:sz w:val="24"/>
           <w:szCs w:val="24"/>
-          <w:highlight w:val="yellow"/>
+          <w:highlight w:val="green"/>
         </w:rPr>
         <w:t xml:space="preserve">Какой коллектив записал около десятка песен с использованием электрических </w:t>
       </w:r>
@@ -4611,7 +4630,7 @@
           <w:rFonts w:ascii="Times New Roman" w:hAnsi="Times New Roman" w:cs="Times New Roman"/>
           <w:sz w:val="24"/>
           <w:szCs w:val="24"/>
-          <w:highlight w:val="yellow"/>
+          <w:highlight w:val="green"/>
           <w:lang w:val="en-US"/>
         </w:rPr>
         <w:t>steel</w:t>
@@ -4621,7 +4640,7 @@
           <w:rFonts w:ascii="Times New Roman" w:hAnsi="Times New Roman" w:cs="Times New Roman"/>
           <w:sz w:val="24"/>
           <w:szCs w:val="24"/>
-          <w:highlight w:val="yellow"/>
+          <w:highlight w:val="green"/>
         </w:rPr>
         <w:t>-гитар?</w:t>
       </w:r>
@@ -5208,7 +5227,7 @@
           <w:rFonts w:ascii="Times New Roman" w:hAnsi="Times New Roman" w:cs="Times New Roman"/>
           <w:sz w:val="24"/>
           <w:szCs w:val="24"/>
-          <w:highlight w:val="yellow"/>
+          <w:highlight w:val="green"/>
         </w:rPr>
         <w:t>В каком году гитарист Лес Пол перешел на электрогитару?</w:t>
       </w:r>
@@ -5416,7 +5435,7 @@
           <w:sz w:val="24"/>
           <w:szCs w:val="24"/>
         </w:rPr>
-        <w:t xml:space="preserve">В течение времени как ламповая, так и транзисторная схемотехника сосуществовали, имея каждая свои перечисленные выше преимущества и недостатки. Это привело к созданию гибридных схем, в которых, в зависимости от </w:t>
+        <w:t xml:space="preserve">В течение времени как ламповая, так и транзисторная схемотехника сосуществовали, имея каждая свои перечисленные выше преимущества и недостатки. Это привело к созданию гибридных схем, в которых, в зависимости от поставленных задач, могла использоваться ламповая обработка сигнала и/или </w:t>
       </w:r>
       <w:r>
         <w:rPr>
@@ -5425,7 +5444,7 @@
           <w:szCs w:val="24"/>
         </w:rPr>
         <w:lastRenderedPageBreak/>
-        <w:t xml:space="preserve">поставленных задач, могла использоваться ламповая обработка сигнала и/или согласование каналов и транзисторная секция мощности, что позволяло добиться более близкого к "теплому" ламповому звучания, и одновременно большей выходной мощности при сравнительно небольших габаритах, массе и себестоимости; либо транзисторная обработка сигнала и ламповая секция мощности, что давало более "современное" звучание и возможность перегруза лампы фазоинвертора и выходной ламповой секции, что дает несколько иное на слух звучание; возможны были и другие решения. Например, по мере развития модельного ряда усилителей </w:t>
+        <w:t xml:space="preserve">согласование каналов и транзисторная секция мощности, что позволяло добиться более близкого к "теплому" ламповому звучания, и одновременно большей выходной мощности при сравнительно небольших габаритах, массе и себестоимости; либо транзисторная обработка сигнала и ламповая секция мощности, что давало более "современное" звучание и возможность перегруза лампы фазоинвертора и выходной ламповой секции, что дает несколько иное на слух звучание; возможны были и другие решения. Например, по мере развития модельного ряда усилителей </w:t>
       </w:r>
       <w:proofErr w:type="spellStart"/>
       <w:r>
@@ -5670,17 +5689,26 @@
           <w:rFonts w:ascii="Times New Roman" w:hAnsi="Times New Roman" w:cs="Times New Roman"/>
           <w:sz w:val="24"/>
           <w:szCs w:val="24"/>
-          <w:highlight w:val="yellow"/>
-        </w:rPr>
-        <w:t xml:space="preserve">Как работает полупроводниковый </w:t>
-      </w:r>
-      <w:proofErr w:type="spellStart"/>
-      <w:r>
-        <w:rPr>
-          <w:rFonts w:ascii="Times New Roman" w:hAnsi="Times New Roman" w:cs="Times New Roman"/>
-          <w:sz w:val="24"/>
-          <w:szCs w:val="24"/>
-          <w:highlight w:val="yellow"/>
+          <w:highlight w:val="green"/>
+        </w:rPr>
+        <w:t>Что является особенностью полупроводниковых</w:t>
+      </w:r>
+      <w:r>
+        <w:rPr>
+          <w:rFonts w:ascii="Times New Roman" w:hAnsi="Times New Roman" w:cs="Times New Roman"/>
+          <w:sz w:val="24"/>
+          <w:szCs w:val="24"/>
+          <w:highlight w:val="green"/>
+        </w:rPr>
+        <w:t xml:space="preserve"> </w:t>
+      </w:r>
+      <w:proofErr w:type="spellStart"/>
+      <w:r>
+        <w:rPr>
+          <w:rFonts w:ascii="Times New Roman" w:hAnsi="Times New Roman" w:cs="Times New Roman"/>
+          <w:sz w:val="24"/>
+          <w:szCs w:val="24"/>
+          <w:highlight w:val="green"/>
         </w:rPr>
         <w:t>комбо</w:t>
       </w:r>
@@ -5689,9 +5717,9 @@
           <w:rFonts w:ascii="Times New Roman" w:hAnsi="Times New Roman" w:cs="Times New Roman"/>
           <w:sz w:val="24"/>
           <w:szCs w:val="24"/>
-          <w:highlight w:val="yellow"/>
-        </w:rPr>
-        <w:t>усилитель</w:t>
+          <w:highlight w:val="green"/>
+        </w:rPr>
+        <w:t>усилителей</w:t>
       </w:r>
       <w:proofErr w:type="spellEnd"/>
       <w:r>
@@ -5719,54 +5747,7 @@
           <w:sz w:val="24"/>
           <w:szCs w:val="24"/>
         </w:rPr>
-        <w:t xml:space="preserve">По мере развития электронной техники производители музыкального усиления ввели в оборот транзисторный гитарный усилитель. Транзисторный усилитель более </w:t>
-      </w:r>
-      <w:proofErr w:type="spellStart"/>
-      <w:r>
-        <w:rPr>
-          <w:rFonts w:ascii="Times New Roman" w:hAnsi="Times New Roman" w:cs="Times New Roman"/>
-          <w:sz w:val="24"/>
-          <w:szCs w:val="24"/>
-        </w:rPr>
-        <w:t>дешёв</w:t>
-      </w:r>
-      <w:proofErr w:type="spellEnd"/>
-      <w:r>
-        <w:rPr>
-          <w:rFonts w:ascii="Times New Roman" w:hAnsi="Times New Roman" w:cs="Times New Roman"/>
-          <w:sz w:val="24"/>
-          <w:szCs w:val="24"/>
-        </w:rPr>
-        <w:t xml:space="preserve"> в производстве и обслуживании, чем ламповый. Ввиду отсутствия электронных ламп резко снижалось необходимое количество и размеры питающих и выходных трансформаторов, а размеры самих транзисторов намного меньше размеров электронных ламп, что в совокупности позволило существенно уменьшить габариты и массу устройств при сопоставимой или даже большей выходной мощности. Транзистор не теряет своих свойств по мере использования и в целом надежнее электронной лампы, хотя более чувствителен к пробою при превышении рабочего напряжения тока, а также требует дополнительно решать проблему отвода тепла. Благодаря низкому выходному сопротивлению, транзисторный усилитель легко стыкуется с любыми низкоомными громкоговорителями, то есть неравномерность полного сопротивления громкоговорителя практически не влияет на коэффициент усиления. Транзисторные усилители не имеют настолько сильный микрофонный эффект, как у ламповых, и не требуют регулярной замены активных радиоэлементов, однако если они выходят из строя, то ремонт в полевых условиях требует много времени и инструментов.</w:t>
-      </w:r>
-    </w:p>
-    <w:p>
-      <w:pPr>
-        <w:pStyle w:val="a3"/>
-        <w:rPr>
-          <w:rFonts w:ascii="Times New Roman" w:hAnsi="Times New Roman" w:cs="Times New Roman"/>
-          <w:sz w:val="24"/>
-          <w:szCs w:val="24"/>
-        </w:rPr>
-      </w:pPr>
-    </w:p>
-    <w:p>
-      <w:pPr>
-        <w:pStyle w:val="a3"/>
-        <w:rPr>
-          <w:rFonts w:ascii="Times New Roman" w:hAnsi="Times New Roman" w:cs="Times New Roman"/>
-          <w:sz w:val="24"/>
-          <w:szCs w:val="24"/>
-        </w:rPr>
-      </w:pPr>
-      <w:r>
-        <w:rPr>
-          <w:rFonts w:ascii="Times New Roman" w:hAnsi="Times New Roman" w:cs="Times New Roman"/>
-          <w:sz w:val="24"/>
-          <w:szCs w:val="24"/>
-        </w:rPr>
-        <w:lastRenderedPageBreak/>
-        <w:t>Особенностью полупроводниковых гитарных усилителей является различимое на слух отличие искажений, возникающих при перегрузе усилителя, от перегруза ламповых схем. В частности, при перегрузе транзисторного усилителя нелинейные характеристики искажения нарастают более резко, по более крутой кривой. Исследования показали также, что при перегрузе ламповой схемы генерируется больше четных гармоник, более приятных на слух, а при перегрузе транзисторной схемы - больше нечетных, воспринимаемых мозгом как диссонанс.</w:t>
+        <w:t xml:space="preserve">Особенностью полупроводниковых гитарных усилителей является различимое на слух отличие искажений, возникающих при перегрузе усилителя, от перегруза ламповых схем. В частности, при перегрузе транзисторного усилителя нелинейные характеристики искажения нарастают более резко, по более крутой кривой. </w:t>
       </w:r>
     </w:p>
     <w:p>
@@ -5979,7 +5960,7 @@
           <w:rFonts w:ascii="Times New Roman" w:hAnsi="Times New Roman" w:cs="Times New Roman"/>
           <w:sz w:val="24"/>
           <w:szCs w:val="24"/>
-          <w:highlight w:val="yellow"/>
+          <w:highlight w:val="green"/>
         </w:rPr>
         <w:t xml:space="preserve">Зачем был создан гибридный </w:t>
       </w:r>
@@ -5989,7 +5970,7 @@
           <w:rFonts w:ascii="Times New Roman" w:hAnsi="Times New Roman" w:cs="Times New Roman"/>
           <w:sz w:val="24"/>
           <w:szCs w:val="24"/>
-          <w:highlight w:val="yellow"/>
+          <w:highlight w:val="green"/>
         </w:rPr>
         <w:t>комбоу</w:t>
       </w:r>
@@ -5998,7 +5979,7 @@
           <w:rFonts w:ascii="Times New Roman" w:hAnsi="Times New Roman" w:cs="Times New Roman"/>
           <w:sz w:val="24"/>
           <w:szCs w:val="24"/>
-          <w:highlight w:val="yellow"/>
+          <w:highlight w:val="green"/>
         </w:rPr>
         <w:t>с</w:t>
       </w:r>
@@ -6007,7 +5988,7 @@
           <w:rFonts w:ascii="Times New Roman" w:hAnsi="Times New Roman" w:cs="Times New Roman"/>
           <w:sz w:val="24"/>
           <w:szCs w:val="24"/>
-          <w:highlight w:val="yellow"/>
+          <w:highlight w:val="green"/>
         </w:rPr>
         <w:t>илитель</w:t>
       </w:r>
@@ -6036,7 +6017,16 @@
           <w:sz w:val="24"/>
           <w:szCs w:val="24"/>
         </w:rPr>
-        <w:t>В течение времени как ламповая, так и транзисторная схемотехника сосуществовали, имея каждая свои перечисленные выше преимущества и недостатки. Это привело к созданию гибридных схем, в которых, в зависимости от поставленных задач, могла использоваться ламповая обработка сигнала и/или согласование каналов и транзисторная секция мощности, что позволяло добиться более близкого к "теплому" ламповому звучания, и одновременно большей выходной мощности при сравнительно небольших габаритах, массе и себестоимости; либо транзисторная обработка сигнала и ламповая секция мощности, что давало более "современное" звучание и возможность перегруза лампы фазоинвертора и выходной ламповой секции, что дает несколько иное на слух звучание; возможны были и другие решения.</w:t>
+        <w:t xml:space="preserve">В течение времени как ламповая, так и транзисторная схемотехника сосуществовали, имея каждая свои перечисленные выше преимущества и недостатки. Это привело к созданию гибридных схем, в которых, в зависимости от поставленных задач, могла использоваться ламповая обработка сигнала и/или согласование каналов и транзисторная секция мощности, что позволяло добиться более близкого к "теплому" ламповому звучания, и одновременно большей </w:t>
+      </w:r>
+      <w:r>
+        <w:rPr>
+          <w:rFonts w:ascii="Times New Roman" w:hAnsi="Times New Roman" w:cs="Times New Roman"/>
+          <w:sz w:val="24"/>
+          <w:szCs w:val="24"/>
+        </w:rPr>
+        <w:lastRenderedPageBreak/>
+        <w:t>выходной мощности при сравнительно небольших габаритах, массе и себестоимости; либо транзисторная обработка сигнала и ламповая секция мощности, что давало более "современное" звучание и возможность перегруза лампы фазоинвертора и выходной ламповой секции, что дает несколько иное на слух звучание; возможны были и другие решения.</w:t>
       </w:r>
     </w:p>
     <w:p>
@@ -6394,35 +6384,43 @@
           <w:rFonts w:ascii="Times New Roman" w:hAnsi="Times New Roman" w:cs="Times New Roman"/>
           <w:sz w:val="24"/>
           <w:szCs w:val="24"/>
-          <w:highlight w:val="yellow"/>
-        </w:rPr>
-      </w:pPr>
-      <w:r>
-        <w:rPr>
-          <w:rFonts w:ascii="Times New Roman" w:hAnsi="Times New Roman" w:cs="Times New Roman"/>
-          <w:sz w:val="24"/>
-          <w:szCs w:val="24"/>
-          <w:highlight w:val="yellow"/>
-        </w:rPr>
-        <w:t>Какие важнейшие характеристики гитарного кабеля?</w:t>
-      </w:r>
-    </w:p>
-    <w:p>
-      <w:pPr>
-        <w:pStyle w:val="a3"/>
-        <w:rPr>
-          <w:rFonts w:ascii="Times New Roman" w:hAnsi="Times New Roman" w:cs="Times New Roman"/>
-          <w:sz w:val="24"/>
-          <w:szCs w:val="24"/>
-        </w:rPr>
-      </w:pPr>
-      <w:r>
-        <w:rPr>
-          <w:rFonts w:ascii="Times New Roman" w:hAnsi="Times New Roman" w:cs="Times New Roman"/>
-          <w:sz w:val="24"/>
-          <w:szCs w:val="24"/>
-        </w:rPr>
-        <w:lastRenderedPageBreak/>
+          <w:highlight w:val="green"/>
+        </w:rPr>
+      </w:pPr>
+      <w:r>
+        <w:rPr>
+          <w:rFonts w:ascii="Times New Roman" w:hAnsi="Times New Roman" w:cs="Times New Roman"/>
+          <w:sz w:val="24"/>
+          <w:szCs w:val="24"/>
+          <w:highlight w:val="green"/>
+        </w:rPr>
+        <w:t>Зачем нужен гитарный шнур</w:t>
+      </w:r>
+      <w:r>
+        <w:rPr>
+          <w:rFonts w:ascii="Times New Roman" w:hAnsi="Times New Roman" w:cs="Times New Roman"/>
+          <w:sz w:val="24"/>
+          <w:szCs w:val="24"/>
+          <w:highlight w:val="green"/>
+        </w:rPr>
+        <w:t>?</w:t>
+      </w:r>
+    </w:p>
+    <w:p>
+      <w:pPr>
+        <w:pStyle w:val="a3"/>
+        <w:rPr>
+          <w:rFonts w:ascii="Times New Roman" w:hAnsi="Times New Roman" w:cs="Times New Roman"/>
+          <w:sz w:val="24"/>
+          <w:szCs w:val="24"/>
+        </w:rPr>
+      </w:pPr>
+      <w:r>
+        <w:rPr>
+          <w:rFonts w:ascii="Times New Roman" w:hAnsi="Times New Roman" w:cs="Times New Roman"/>
+          <w:sz w:val="24"/>
+          <w:szCs w:val="24"/>
+        </w:rPr>
         <w:t>Назначение гитарного шнура – осуществить перемещение электрического сигнала от одного устройства к другому с минимальными потерями сигнала, при этом не создавая большого количества фонового шума.</w:t>
       </w:r>
     </w:p>
@@ -6557,7 +6555,16 @@
           <w:sz w:val="24"/>
           <w:szCs w:val="24"/>
         </w:rPr>
-        <w:t>Бескислородная медь круче обычной – действительно, OFC-медь имеет меньшее сопротивление, но при выборе инструментального кабеля потери минимальны и вовсе некритичны. Другое дело, когда мы говорим о покупке качественного спикер-кабеля – в данном случае отказ от меди в пользу более дорогих материалов вполне обоснован. Но не будем забывать, что намного дешевле просто увеличить сечение кабеля.</w:t>
+        <w:t xml:space="preserve">Бескислородная медь круче обычной – действительно, OFC-медь имеет меньшее сопротивление, но при выборе инструментального кабеля потери минимальны и вовсе некритичны. Другое дело, когда мы говорим о покупке качественного спикер-кабеля – в данном случае отказ от меди в пользу более дорогих материалов </w:t>
+      </w:r>
+      <w:r>
+        <w:rPr>
+          <w:rFonts w:ascii="Times New Roman" w:hAnsi="Times New Roman" w:cs="Times New Roman"/>
+          <w:sz w:val="24"/>
+          <w:szCs w:val="24"/>
+        </w:rPr>
+        <w:lastRenderedPageBreak/>
+        <w:t>вполне обоснован. Но не будем забывать, что намного дешевле просто увеличить сечение кабеля.</w:t>
       </w:r>
     </w:p>
     <w:p>
@@ -6706,15 +6713,15 @@
           <w:rFonts w:ascii="Times New Roman" w:hAnsi="Times New Roman" w:cs="Times New Roman"/>
           <w:sz w:val="24"/>
           <w:szCs w:val="24"/>
-          <w:highlight w:val="yellow"/>
-        </w:rPr>
-      </w:pPr>
-      <w:r>
-        <w:rPr>
-          <w:rFonts w:ascii="Times New Roman" w:hAnsi="Times New Roman" w:cs="Times New Roman"/>
-          <w:sz w:val="24"/>
-          <w:szCs w:val="24"/>
-          <w:highlight w:val="yellow"/>
+          <w:highlight w:val="green"/>
+        </w:rPr>
+      </w:pPr>
+      <w:r>
+        <w:rPr>
+          <w:rFonts w:ascii="Times New Roman" w:hAnsi="Times New Roman" w:cs="Times New Roman"/>
+          <w:sz w:val="24"/>
+          <w:szCs w:val="24"/>
+          <w:highlight w:val="green"/>
         </w:rPr>
         <w:t>Из каких материалов изготавливают экранирование в кабелях?</w:t>
       </w:r>
@@ -6752,7 +6759,6 @@
           <w:sz w:val="24"/>
           <w:szCs w:val="24"/>
         </w:rPr>
-        <w:lastRenderedPageBreak/>
         <w:t xml:space="preserve">Фольга, чаще всего алюминиевая или медная. Обеспечивает достаточно хорошее экранирование, однако имеет и некоторые минусы: слабая защита от механических повреждений. Так что кабели с экраном из фольги подойдут только для сугубо стационарного использования.  </w:t>
       </w:r>
     </w:p>
@@ -6811,9 +6817,18 @@
           <w:rFonts w:ascii="Times New Roman" w:hAnsi="Times New Roman" w:cs="Times New Roman"/>
           <w:sz w:val="24"/>
           <w:szCs w:val="24"/>
-          <w:highlight w:val="yellow"/>
-        </w:rPr>
-        <w:t>Какие проблемы возникают при эксплуатации кабеля?</w:t>
+          <w:highlight w:val="green"/>
+        </w:rPr>
+        <w:t>Какие проблемы возникают при эксплуатации кабеля</w:t>
+      </w:r>
+      <w:r>
+        <w:rPr>
+          <w:rFonts w:ascii="Times New Roman" w:hAnsi="Times New Roman" w:cs="Times New Roman"/>
+          <w:sz w:val="24"/>
+          <w:szCs w:val="24"/>
+          <w:highlight w:val="yellow"/>
+        </w:rPr>
+        <w:t>?</w:t>
       </w:r>
     </w:p>
     <w:p>
@@ -6867,6 +6882,7 @@
           <w:sz w:val="24"/>
           <w:szCs w:val="24"/>
         </w:rPr>
+        <w:lastRenderedPageBreak/>
         <w:t xml:space="preserve">Технические поломки – в основном случаются с разъемами кабеля, однако в ходе эксплуатации можно повредить и экранировку, и даже сами жилы при резком механическом воздействии. В данном случае предпочтение лучше отдавать прочным и достаточно толстым шнурам </w:t>
       </w:r>
     </w:p>
@@ -6917,9 +6933,27 @@
           <w:rFonts w:ascii="Times New Roman" w:hAnsi="Times New Roman" w:cs="Times New Roman"/>
           <w:sz w:val="24"/>
           <w:szCs w:val="24"/>
-          <w:highlight w:val="yellow"/>
-        </w:rPr>
-        <w:t>Какие существуют коннекторы для гитарного кабеля?</w:t>
+          <w:highlight w:val="green"/>
+        </w:rPr>
+        <w:t xml:space="preserve">Какие </w:t>
+      </w:r>
+      <w:r>
+        <w:rPr>
+          <w:rFonts w:ascii="Times New Roman" w:hAnsi="Times New Roman" w:cs="Times New Roman"/>
+          <w:sz w:val="24"/>
+          <w:szCs w:val="24"/>
+          <w:highlight w:val="green"/>
+        </w:rPr>
+        <w:t xml:space="preserve">существуют </w:t>
+      </w:r>
+      <w:r>
+        <w:rPr>
+          <w:rFonts w:ascii="Times New Roman" w:hAnsi="Times New Roman" w:cs="Times New Roman"/>
+          <w:sz w:val="24"/>
+          <w:szCs w:val="24"/>
+          <w:highlight w:val="green"/>
+        </w:rPr>
+        <w:t>коннекторы для гитарного кабеля?</w:t>
       </w:r>
     </w:p>
     <w:p>
@@ -6990,32 +7024,61 @@
           <w:highlight w:val="yellow"/>
         </w:rPr>
       </w:pPr>
-      <w:r>
-        <w:rPr>
-          <w:rFonts w:ascii="Times New Roman" w:hAnsi="Times New Roman" w:cs="Times New Roman"/>
-          <w:sz w:val="24"/>
-          <w:szCs w:val="24"/>
-          <w:highlight w:val="yellow"/>
-        </w:rPr>
-        <w:t xml:space="preserve">Какой разъем называется моно </w:t>
-      </w:r>
-      <w:proofErr w:type="spellStart"/>
-      <w:r>
-        <w:rPr>
-          <w:rFonts w:ascii="Times New Roman" w:hAnsi="Times New Roman" w:cs="Times New Roman"/>
-          <w:sz w:val="24"/>
-          <w:szCs w:val="24"/>
-          <w:highlight w:val="yellow"/>
+      <w:proofErr w:type="gramStart"/>
+      <w:r>
+        <w:rPr>
+          <w:rFonts w:ascii="Times New Roman" w:hAnsi="Times New Roman" w:cs="Times New Roman"/>
+          <w:sz w:val="24"/>
+          <w:szCs w:val="24"/>
+          <w:highlight w:val="green"/>
+        </w:rPr>
+        <w:t xml:space="preserve">Что </w:t>
+      </w:r>
+      <w:r>
+        <w:rPr>
+          <w:rFonts w:ascii="Times New Roman" w:hAnsi="Times New Roman" w:cs="Times New Roman"/>
+          <w:sz w:val="24"/>
+          <w:szCs w:val="24"/>
+          <w:highlight w:val="green"/>
+        </w:rPr>
+        <w:t>называется</w:t>
+      </w:r>
+      <w:proofErr w:type="gramEnd"/>
+      <w:r>
+        <w:rPr>
+          <w:rFonts w:ascii="Times New Roman" w:hAnsi="Times New Roman" w:cs="Times New Roman"/>
+          <w:sz w:val="24"/>
+          <w:szCs w:val="24"/>
+          <w:highlight w:val="green"/>
+        </w:rPr>
+        <w:t xml:space="preserve"> моно </w:t>
+      </w:r>
+      <w:proofErr w:type="spellStart"/>
+      <w:r>
+        <w:rPr>
+          <w:rFonts w:ascii="Times New Roman" w:hAnsi="Times New Roman" w:cs="Times New Roman"/>
+          <w:sz w:val="24"/>
+          <w:szCs w:val="24"/>
+          <w:highlight w:val="green"/>
         </w:rPr>
         <w:t>джек</w:t>
       </w:r>
-      <w:proofErr w:type="spellEnd"/>
-      <w:r>
-        <w:rPr>
-          <w:rFonts w:ascii="Times New Roman" w:hAnsi="Times New Roman" w:cs="Times New Roman"/>
-          <w:sz w:val="24"/>
-          <w:szCs w:val="24"/>
-          <w:highlight w:val="yellow"/>
+      <w:r>
+        <w:rPr>
+          <w:rFonts w:ascii="Times New Roman" w:hAnsi="Times New Roman" w:cs="Times New Roman"/>
+          <w:sz w:val="24"/>
+          <w:szCs w:val="24"/>
+          <w:highlight w:val="green"/>
+        </w:rPr>
+        <w:t>ом</w:t>
+      </w:r>
+      <w:proofErr w:type="spellEnd"/>
+      <w:r>
+        <w:rPr>
+          <w:rFonts w:ascii="Times New Roman" w:hAnsi="Times New Roman" w:cs="Times New Roman"/>
+          <w:sz w:val="24"/>
+          <w:szCs w:val="24"/>
+          <w:highlight w:val="green"/>
         </w:rPr>
         <w:t>?</w:t>
       </w:r>
@@ -7140,7 +7203,7 @@
           <w:rFonts w:ascii="Times New Roman" w:hAnsi="Times New Roman" w:cs="Times New Roman"/>
           <w:sz w:val="24"/>
           <w:szCs w:val="24"/>
-          <w:highlight w:val="yellow"/>
+          <w:highlight w:val="green"/>
         </w:rPr>
         <w:t>Что влияет на мощность передаваемого сигнала и качество звучания инструмента?</w:t>
       </w:r>
@@ -7178,7 +7241,7 @@
           <w:szCs w:val="24"/>
           <w:lang w:eastAsia="ru-RU"/>
         </w:rPr>
-        <w:t> Косвенно влияет на мощность передаваемого сигнала и качество звучания музыкального инструмента. Чем выше данный показатель, тем хуже звук гитары.</w:t>
+        <w:t> Чем выше данный показатель, тем хуже звук гитары.</w:t>
       </w:r>
     </w:p>
     <w:p>
@@ -7210,9 +7273,20 @@
           <w:rFonts w:ascii="Times New Roman" w:hAnsi="Times New Roman" w:cs="Times New Roman"/>
           <w:sz w:val="24"/>
           <w:szCs w:val="24"/>
-          <w:highlight w:val="yellow"/>
-        </w:rPr>
-        <w:t>Что влияет на полноту и чистоту низких или высоких нот?</w:t>
+          <w:highlight w:val="green"/>
+        </w:rPr>
+        <w:t>Что влияет на полноту и чистоту низких или высоких но</w:t>
+      </w:r>
+      <w:bookmarkStart w:id="0" w:name="_GoBack"/>
+      <w:bookmarkEnd w:id="0"/>
+      <w:r>
+        <w:rPr>
+          <w:rFonts w:ascii="Times New Roman" w:hAnsi="Times New Roman" w:cs="Times New Roman"/>
+          <w:sz w:val="24"/>
+          <w:szCs w:val="24"/>
+          <w:highlight w:val="green"/>
+        </w:rPr>
+        <w:t>т?</w:t>
       </w:r>
     </w:p>
     <w:p>
@@ -7498,7 +7572,16 @@
           <w:sz w:val="24"/>
           <w:szCs w:val="24"/>
         </w:rPr>
-        <w:t>С использованием фольги. Обычно применяется фольга на медной или алюминиевой основе. Данным материалом производится обмотка сигнальных контактов внутри шнура, что позволяет улучшить соединение с аппаратурой. Подобный защитный экран дает возможность покрыть внутренние жилы на 100%. Недостатком является механическая ненадежность и низкая пропускная способность.</w:t>
+        <w:t xml:space="preserve">С использованием фольги. Обычно применяется фольга на медной или алюминиевой основе. Данным материалом производится обмотка сигнальных </w:t>
+      </w:r>
+      <w:r>
+        <w:rPr>
+          <w:rFonts w:ascii="Times New Roman" w:hAnsi="Times New Roman" w:cs="Times New Roman"/>
+          <w:sz w:val="24"/>
+          <w:szCs w:val="24"/>
+        </w:rPr>
+        <w:lastRenderedPageBreak/>
+        <w:t>контактов внутри шнура, что позволяет улучшить соединение с аппаратурой. Подобный защитный экран дает возможность покрыть внутренние жилы на 100%. Недостатком является механическая ненадежность и низкая пропускная способность.</w:t>
       </w:r>
     </w:p>
     <w:p>
@@ -7621,16 +7704,7 @@
           <w:sz w:val="24"/>
           <w:szCs w:val="24"/>
         </w:rPr>
-        <w:t xml:space="preserve">Стоимость. Со слов профессиональных гитаристов, все, что ниже $1000 — это некачественные изделия, отличающиеся низкими показателями прочности и устойчивости к механическому воздействию. При этом если музыкант собирается </w:t>
-      </w:r>
-      <w:r>
-        <w:rPr>
-          <w:rFonts w:ascii="Times New Roman" w:hAnsi="Times New Roman" w:cs="Times New Roman"/>
-          <w:sz w:val="24"/>
-          <w:szCs w:val="24"/>
-        </w:rPr>
-        <w:lastRenderedPageBreak/>
-        <w:t>играть на гитаре дома или на небольших съездах, можно использовать более дешевые аналоги.</w:t>
+        <w:t>Стоимость. Со слов профессиональных гитаристов, все, что ниже $1000 — это некачественные изделия, отличающиеся низкими показателями прочности и устойчивости к механическому воздействию. При этом если музыкант собирается играть на гитаре дома или на небольших съездах, можно использовать более дешевые аналоги.</w:t>
       </w:r>
     </w:p>
     <w:p>
@@ -7672,17 +7746,7 @@
           <w:sz w:val="24"/>
           <w:szCs w:val="24"/>
         </w:rPr>
-        <w:t>Прочность внутренних жил. Чтобы звук был чище, и отсутствовали различные помехи, рекомендуется приобрести</w:t>
-      </w:r>
-      <w:bookmarkStart w:id="0" w:name="_GoBack"/>
-      <w:bookmarkEnd w:id="0"/>
-      <w:r>
-        <w:rPr>
-          <w:rFonts w:ascii="Times New Roman" w:hAnsi="Times New Roman" w:cs="Times New Roman"/>
-          <w:sz w:val="24"/>
-          <w:szCs w:val="24"/>
-        </w:rPr>
-        <w:t xml:space="preserve"> жилы, выполненные из меди. Чем толще данный материал, тем лучше будет звучать музыкальный инструмент. Их толщина также положительно влияет на устранение внешних шумов или скрипов.</w:t>
+        <w:t>Прочность внутренних жил. Чтобы звук был чище, и отсутствовали различные помехи, рекомендуется приобрести жилы, выполненные из меди. Чем толще данный материал, тем лучше будет звучать музыкальный инструмент. Их толщина также положительно влияет на устранение внешних шумов или скрипов.</w:t>
       </w:r>
     </w:p>
     <w:p>
@@ -7764,16 +7828,25 @@
           <w:rFonts w:ascii="Times New Roman" w:hAnsi="Times New Roman" w:cs="Times New Roman"/>
           <w:sz w:val="24"/>
           <w:szCs w:val="24"/>
-          <w:highlight w:val="yellow"/>
-        </w:rPr>
-        <w:t xml:space="preserve">За что отвечает электрическая емкость </w:t>
-      </w:r>
-      <w:r>
-        <w:rPr>
-          <w:rFonts w:ascii="Times New Roman" w:hAnsi="Times New Roman" w:cs="Times New Roman"/>
-          <w:sz w:val="24"/>
-          <w:szCs w:val="24"/>
-          <w:highlight w:val="yellow"/>
+          <w:highlight w:val="green"/>
+        </w:rPr>
+        <w:t>На что влияет</w:t>
+      </w:r>
+      <w:r>
+        <w:rPr>
+          <w:rFonts w:ascii="Times New Roman" w:hAnsi="Times New Roman" w:cs="Times New Roman"/>
+          <w:sz w:val="24"/>
+          <w:szCs w:val="24"/>
+          <w:highlight w:val="green"/>
+        </w:rPr>
+        <w:t xml:space="preserve"> электрическая емкость </w:t>
+      </w:r>
+      <w:r>
+        <w:rPr>
+          <w:rFonts w:ascii="Times New Roman" w:hAnsi="Times New Roman" w:cs="Times New Roman"/>
+          <w:sz w:val="24"/>
+          <w:szCs w:val="24"/>
+          <w:highlight w:val="green"/>
         </w:rPr>
         <w:t>в гитарном кабеле?</w:t>
       </w:r>
@@ -7793,7 +7866,7 @@
           <w:sz w:val="24"/>
           <w:szCs w:val="24"/>
         </w:rPr>
-        <w:t>Электрическая емкость. Аналогичным образом влияет на громкость электрической гитары и полноту ее звучания. Небольшая емкость кабеля требует более сильного воспроизведения средних и высоких частот.</w:t>
+        <w:t>влияет на громкость электрической гитары и полноту ее звучания. Небольшая емкость кабеля требует более сильного воспроизведения средних и высоких частот.</w:t>
       </w:r>
     </w:p>
     <w:p>
@@ -7857,9 +7930,18 @@
           <w:rFonts w:ascii="Times New Roman" w:hAnsi="Times New Roman" w:cs="Times New Roman"/>
           <w:sz w:val="24"/>
           <w:szCs w:val="24"/>
-          <w:highlight w:val="yellow"/>
-        </w:rPr>
-        <w:t>За что отвечает сопротивление в гитарном кабеле?</w:t>
+          <w:highlight w:val="green"/>
+        </w:rPr>
+        <w:t>На что влияет</w:t>
+      </w:r>
+      <w:r>
+        <w:rPr>
+          <w:rFonts w:ascii="Times New Roman" w:hAnsi="Times New Roman" w:cs="Times New Roman"/>
+          <w:sz w:val="24"/>
+          <w:szCs w:val="24"/>
+          <w:highlight w:val="green"/>
+        </w:rPr>
+        <w:t xml:space="preserve"> сопротивление в гитарном кабеле?</w:t>
       </w:r>
     </w:p>
     <w:p>
@@ -7878,6 +7960,7 @@
           <w:sz w:val="24"/>
           <w:szCs w:val="24"/>
         </w:rPr>
+        <w:lastRenderedPageBreak/>
         <w:t>Сопротивление. Косвенно влияет на мощность передаваемого сигнала и качество звучания музыкального инструмента. Чем выше данный показатель, тем хуже звук гитары.</w:t>
       </w:r>
     </w:p>
@@ -7954,17 +8037,57 @@
           <w:rFonts w:ascii="Times New Roman" w:hAnsi="Times New Roman" w:cs="Times New Roman"/>
           <w:sz w:val="24"/>
           <w:szCs w:val="24"/>
-          <w:highlight w:val="yellow"/>
-        </w:rPr>
-      </w:pPr>
-      <w:r>
-        <w:rPr>
-          <w:rFonts w:ascii="Times New Roman" w:hAnsi="Times New Roman" w:cs="Times New Roman"/>
-          <w:sz w:val="24"/>
-          <w:szCs w:val="24"/>
-          <w:highlight w:val="yellow"/>
-        </w:rPr>
-        <w:t>Как работает тип изоляции PUR A FLEX?</w:t>
+          <w:highlight w:val="green"/>
+          <w:lang w:val="en-US"/>
+        </w:rPr>
+      </w:pPr>
+      <w:r>
+        <w:rPr>
+          <w:rFonts w:ascii="Times New Roman" w:hAnsi="Times New Roman" w:cs="Times New Roman"/>
+          <w:sz w:val="24"/>
+          <w:szCs w:val="24"/>
+          <w:highlight w:val="green"/>
+        </w:rPr>
+        <w:t>Что</w:t>
+      </w:r>
+      <w:r>
+        <w:rPr>
+          <w:rFonts w:ascii="Times New Roman" w:hAnsi="Times New Roman" w:cs="Times New Roman"/>
+          <w:sz w:val="24"/>
+          <w:szCs w:val="24"/>
+          <w:highlight w:val="green"/>
+          <w:lang w:val="en-US"/>
+        </w:rPr>
+        <w:t xml:space="preserve"> </w:t>
+      </w:r>
+      <w:r>
+        <w:rPr>
+          <w:rFonts w:ascii="Times New Roman" w:hAnsi="Times New Roman" w:cs="Times New Roman"/>
+          <w:sz w:val="24"/>
+          <w:szCs w:val="24"/>
+          <w:highlight w:val="green"/>
+        </w:rPr>
+        <w:t>такое</w:t>
+      </w:r>
+      <w:r>
+        <w:rPr>
+          <w:rFonts w:ascii="Times New Roman" w:hAnsi="Times New Roman" w:cs="Times New Roman"/>
+          <w:sz w:val="24"/>
+          <w:szCs w:val="24"/>
+          <w:highlight w:val="green"/>
+          <w:lang w:val="en-US"/>
+        </w:rPr>
+        <w:t xml:space="preserve"> </w:t>
+      </w:r>
+      <w:r>
+        <w:rPr>
+          <w:rFonts w:ascii="Times New Roman" w:hAnsi="Times New Roman" w:cs="Times New Roman"/>
+          <w:sz w:val="24"/>
+          <w:szCs w:val="24"/>
+          <w:highlight w:val="green"/>
+          <w:lang w:val="en-US"/>
+        </w:rPr>
+        <w:t>PUR A FLEX?</w:t>
       </w:r>
     </w:p>
     <w:p>
@@ -7996,24 +8119,33 @@
           <w:rFonts w:ascii="Times New Roman" w:hAnsi="Times New Roman" w:cs="Times New Roman"/>
           <w:sz w:val="24"/>
           <w:szCs w:val="24"/>
-          <w:highlight w:val="yellow"/>
-        </w:rPr>
-      </w:pPr>
-      <w:r>
-        <w:rPr>
-          <w:rFonts w:ascii="Times New Roman" w:hAnsi="Times New Roman" w:cs="Times New Roman"/>
-          <w:sz w:val="24"/>
-          <w:szCs w:val="24"/>
-          <w:highlight w:val="yellow"/>
-        </w:rPr>
-        <w:t xml:space="preserve">Как работает тип изоляции </w:t>
-      </w:r>
-      <w:r>
-        <w:rPr>
-          <w:rFonts w:ascii="Times New Roman" w:hAnsi="Times New Roman" w:cs="Times New Roman"/>
-          <w:sz w:val="24"/>
-          <w:szCs w:val="24"/>
-          <w:highlight w:val="yellow"/>
+          <w:highlight w:val="green"/>
+        </w:rPr>
+      </w:pPr>
+      <w:r>
+        <w:rPr>
+          <w:rFonts w:ascii="Times New Roman" w:hAnsi="Times New Roman" w:cs="Times New Roman"/>
+          <w:sz w:val="24"/>
+          <w:szCs w:val="24"/>
+          <w:highlight w:val="green"/>
+        </w:rPr>
+        <w:t>Что такое</w:t>
+      </w:r>
+      <w:r>
+        <w:rPr>
+          <w:rFonts w:ascii="Times New Roman" w:hAnsi="Times New Roman" w:cs="Times New Roman"/>
+          <w:sz w:val="24"/>
+          <w:szCs w:val="24"/>
+          <w:highlight w:val="green"/>
+        </w:rPr>
+        <w:t xml:space="preserve"> </w:t>
+      </w:r>
+      <w:r>
+        <w:rPr>
+          <w:rFonts w:ascii="Times New Roman" w:hAnsi="Times New Roman" w:cs="Times New Roman"/>
+          <w:sz w:val="24"/>
+          <w:szCs w:val="24"/>
+          <w:highlight w:val="green"/>
           <w:lang w:val="en-US"/>
         </w:rPr>
         <w:t>FRNC</w:t>
@@ -8023,7 +8155,7 @@
           <w:rFonts w:ascii="Times New Roman" w:hAnsi="Times New Roman" w:cs="Times New Roman"/>
           <w:sz w:val="24"/>
           <w:szCs w:val="24"/>
-          <w:highlight w:val="yellow"/>
+          <w:highlight w:val="green"/>
         </w:rPr>
         <w:t xml:space="preserve"> в гитарном кабеле?</w:t>
       </w:r>
@@ -8044,7 +8176,31 @@
           <w:sz w:val="24"/>
           <w:szCs w:val="24"/>
         </w:rPr>
-        <w:t>FRNC. Данный материал отличается довольно высокой стоимостью, а также наивысшим показателем гибкости и устойчивости к различным коррозийным процессам. Недостатком является выделение опасных химических соединений вследствие горения.</w:t>
+        <w:t>М</w:t>
+      </w:r>
+      <w:r>
+        <w:rPr>
+          <w:rFonts w:ascii="Times New Roman" w:hAnsi="Times New Roman" w:cs="Times New Roman"/>
+          <w:sz w:val="24"/>
+          <w:szCs w:val="24"/>
+        </w:rPr>
+        <w:t>атериал</w:t>
+      </w:r>
+      <w:r>
+        <w:rPr>
+          <w:rFonts w:ascii="Times New Roman" w:hAnsi="Times New Roman" w:cs="Times New Roman"/>
+          <w:sz w:val="24"/>
+          <w:szCs w:val="24"/>
+        </w:rPr>
+        <w:t>, который</w:t>
+      </w:r>
+      <w:r>
+        <w:rPr>
+          <w:rFonts w:ascii="Times New Roman" w:hAnsi="Times New Roman" w:cs="Times New Roman"/>
+          <w:sz w:val="24"/>
+          <w:szCs w:val="24"/>
+        </w:rPr>
+        <w:t xml:space="preserve"> отличается довольно высокой стоимостью, а также наивысшим показателем гибкости и устойчивости к различным коррозийным процессам. Недостатком является выделение опасных химических соединений вследствие горения.</w:t>
       </w:r>
     </w:p>
     <w:p>
@@ -8086,16 +8242,7 @@
           <w:sz w:val="24"/>
           <w:szCs w:val="24"/>
         </w:rPr>
-        <w:t xml:space="preserve">В отличие от оптических и акустических шнуров инструментальные гитарные кабели всегда экранируются дополнительным материалом, что позволяет улучшить </w:t>
-      </w:r>
-      <w:r>
-        <w:rPr>
-          <w:rFonts w:ascii="Times New Roman" w:hAnsi="Times New Roman" w:cs="Times New Roman"/>
-          <w:sz w:val="24"/>
-          <w:szCs w:val="24"/>
-        </w:rPr>
-        <w:lastRenderedPageBreak/>
-        <w:t>качество звучания музыкального инструмента, устранить помехи и различные шумы.</w:t>
+        <w:t>В отличие от оптических и акустических шнуров инструментальные гитарные кабели всегда экранируются дополнительным материалом, что позволяет улучшить качество звучания музыкального инструмента, устранить помехи и различные шумы.</w:t>
       </w:r>
     </w:p>
     <w:p>
@@ -8505,45 +8652,16 @@
           <w:rFonts w:ascii="Times New Roman" w:hAnsi="Times New Roman" w:cs="Times New Roman"/>
           <w:sz w:val="24"/>
           <w:szCs w:val="24"/>
-          <w:highlight w:val="yellow"/>
-        </w:rPr>
-        <w:t xml:space="preserve">Какой усилитель называется </w:t>
-      </w:r>
-      <w:r>
-        <w:rPr>
-          <w:rFonts w:ascii="Times New Roman" w:hAnsi="Times New Roman" w:cs="Times New Roman"/>
-          <w:sz w:val="24"/>
-          <w:szCs w:val="24"/>
-          <w:highlight w:val="yellow"/>
-          <w:lang w:val="en-US"/>
-        </w:rPr>
-        <w:t>“</w:t>
-      </w:r>
-      <w:r>
-        <w:rPr>
-          <w:rFonts w:ascii="Times New Roman" w:hAnsi="Times New Roman" w:cs="Times New Roman"/>
-          <w:sz w:val="24"/>
-          <w:szCs w:val="24"/>
-          <w:highlight w:val="yellow"/>
-        </w:rPr>
-        <w:t>голова</w:t>
-      </w:r>
-      <w:r>
-        <w:rPr>
-          <w:rFonts w:ascii="Times New Roman" w:hAnsi="Times New Roman" w:cs="Times New Roman"/>
-          <w:sz w:val="24"/>
-          <w:szCs w:val="24"/>
-          <w:highlight w:val="yellow"/>
-          <w:lang w:val="en-US"/>
-        </w:rPr>
-        <w:t>”</w:t>
-      </w:r>
-      <w:r>
-        <w:rPr>
-          <w:rFonts w:ascii="Times New Roman" w:hAnsi="Times New Roman" w:cs="Times New Roman"/>
-          <w:sz w:val="24"/>
-          <w:szCs w:val="24"/>
-          <w:highlight w:val="yellow"/>
+          <w:highlight w:val="green"/>
+        </w:rPr>
+        <w:t>Где располагается голова усилителя</w:t>
+      </w:r>
+      <w:r>
+        <w:rPr>
+          <w:rFonts w:ascii="Times New Roman" w:hAnsi="Times New Roman" w:cs="Times New Roman"/>
+          <w:sz w:val="24"/>
+          <w:szCs w:val="24"/>
+          <w:highlight w:val="green"/>
         </w:rPr>
         <w:t>?</w:t>
       </w:r>
@@ -8563,7 +8681,7 @@
           <w:sz w:val="24"/>
           <w:szCs w:val="24"/>
         </w:rPr>
-        <w:t>Отдельный усилитель называется голова, а акустическая система — кабинет. Голова располагается сверху кабинета и формирует так называемый гитарный стек (усилительный стек).</w:t>
+        <w:t>Голова располагается сверху кабинета и формирует так называемый гитарный стек (усилительный стек).</w:t>
       </w:r>
     </w:p>
     <w:p>
@@ -8577,34 +8695,35 @@
           <w:rFonts w:ascii="Times New Roman" w:hAnsi="Times New Roman" w:cs="Times New Roman"/>
           <w:sz w:val="24"/>
           <w:szCs w:val="24"/>
-          <w:highlight w:val="yellow"/>
-        </w:rPr>
-      </w:pPr>
-      <w:r>
-        <w:rPr>
-          <w:rFonts w:ascii="Times New Roman" w:hAnsi="Times New Roman" w:cs="Times New Roman"/>
-          <w:sz w:val="24"/>
-          <w:szCs w:val="24"/>
-          <w:highlight w:val="yellow"/>
-        </w:rPr>
-        <w:t>Какой главный недостаток цифровых усилителей?</w:t>
-      </w:r>
-    </w:p>
-    <w:p>
-      <w:pPr>
-        <w:pStyle w:val="a3"/>
-        <w:rPr>
-          <w:rFonts w:ascii="Times New Roman" w:hAnsi="Times New Roman" w:cs="Times New Roman"/>
-          <w:sz w:val="24"/>
-          <w:szCs w:val="24"/>
-        </w:rPr>
-      </w:pPr>
-      <w:r>
-        <w:rPr>
-          <w:rFonts w:ascii="Times New Roman" w:hAnsi="Times New Roman" w:cs="Times New Roman"/>
-          <w:sz w:val="24"/>
-          <w:szCs w:val="24"/>
-        </w:rPr>
+          <w:highlight w:val="green"/>
+        </w:rPr>
+      </w:pPr>
+      <w:r>
+        <w:rPr>
+          <w:rFonts w:ascii="Times New Roman" w:hAnsi="Times New Roman" w:cs="Times New Roman"/>
+          <w:sz w:val="24"/>
+          <w:szCs w:val="24"/>
+          <w:highlight w:val="green"/>
+        </w:rPr>
+        <w:t>Какой недостаток цифровых усилителей?</w:t>
+      </w:r>
+    </w:p>
+    <w:p>
+      <w:pPr>
+        <w:pStyle w:val="a3"/>
+        <w:rPr>
+          <w:rFonts w:ascii="Times New Roman" w:hAnsi="Times New Roman" w:cs="Times New Roman"/>
+          <w:sz w:val="24"/>
+          <w:szCs w:val="24"/>
+        </w:rPr>
+      </w:pPr>
+      <w:r>
+        <w:rPr>
+          <w:rFonts w:ascii="Times New Roman" w:hAnsi="Times New Roman" w:cs="Times New Roman"/>
+          <w:sz w:val="24"/>
+          <w:szCs w:val="24"/>
+        </w:rPr>
+        <w:lastRenderedPageBreak/>
         <w:t xml:space="preserve">Главный недостаток цифровой эмуляции лампового усиления состоит в том, что в широком применении на настоящий момент невозможно полностью сымитировать нелинейность </w:t>
       </w:r>
       <w:proofErr w:type="gramStart"/>
@@ -8637,17 +8756,35 @@
           <w:rFonts w:ascii="Times New Roman" w:hAnsi="Times New Roman" w:cs="Times New Roman"/>
           <w:sz w:val="24"/>
           <w:szCs w:val="24"/>
-          <w:highlight w:val="yellow"/>
-        </w:rPr>
-      </w:pPr>
-      <w:r>
-        <w:rPr>
-          <w:rFonts w:ascii="Times New Roman" w:hAnsi="Times New Roman" w:cs="Times New Roman"/>
-          <w:sz w:val="24"/>
-          <w:szCs w:val="24"/>
-          <w:highlight w:val="yellow"/>
-        </w:rPr>
-        <w:t xml:space="preserve">В чем отличие разъемов </w:t>
+          <w:highlight w:val="green"/>
+        </w:rPr>
+      </w:pPr>
+      <w:r>
+        <w:rPr>
+          <w:rFonts w:ascii="Times New Roman" w:hAnsi="Times New Roman" w:cs="Times New Roman"/>
+          <w:sz w:val="24"/>
+          <w:szCs w:val="24"/>
+          <w:highlight w:val="green"/>
+        </w:rPr>
+        <w:t xml:space="preserve">В чем </w:t>
+      </w:r>
+      <w:r>
+        <w:rPr>
+          <w:rFonts w:ascii="Times New Roman" w:hAnsi="Times New Roman" w:cs="Times New Roman"/>
+          <w:sz w:val="24"/>
+          <w:szCs w:val="24"/>
+          <w:highlight w:val="green"/>
+        </w:rPr>
+        <w:t xml:space="preserve">заключается </w:t>
+      </w:r>
+      <w:r>
+        <w:rPr>
+          <w:rFonts w:ascii="Times New Roman" w:hAnsi="Times New Roman" w:cs="Times New Roman"/>
+          <w:sz w:val="24"/>
+          <w:szCs w:val="24"/>
+          <w:highlight w:val="green"/>
+        </w:rPr>
+        <w:t xml:space="preserve">отличие разъемов </w:t>
       </w:r>
       <w:r>
         <w:rPr>
@@ -8658,7 +8795,7 @@
           <w:color w:val="111111"/>
           <w:sz w:val="24"/>
           <w:szCs w:val="24"/>
-          <w:highlight w:val="yellow"/>
+          <w:highlight w:val="green"/>
           <w:shd w:val="clear" w:color="auto" w:fill="FFFFFF"/>
         </w:rPr>
         <w:t>TS 1/4′ Jack и TRS 1/4′ Jack</w:t>
@@ -8671,7 +8808,7 @@
           <w:color w:val="111111"/>
           <w:sz w:val="24"/>
           <w:szCs w:val="24"/>
-          <w:highlight w:val="yellow"/>
+          <w:highlight w:val="green"/>
           <w:shd w:val="clear" w:color="auto" w:fill="FFFFFF"/>
         </w:rPr>
         <w:t>?</w:t>
@@ -8938,7 +9075,7 @@
       <w:lvlText w:val="%1)"/>
       <w:lvlJc w:val="left"/>
       <w:pPr>
-        <w:ind w:left="1070" w:hanging="360"/>
+        <w:ind w:left="928" w:hanging="360"/>
       </w:pPr>
       <w:rPr>
         <w:rFonts w:hint="default"/>
@@ -9782,4 +9919,16 @@
     </a:ext>
   </a:extLst>
 </a:theme>
+</file>
+
+<file path=customXml/item1.xml><?xml version="1.0" encoding="utf-8"?>
+<b:Sources xmlns:b="http://schemas.openxmlformats.org/officeDocument/2006/bibliography" xmlns="http://schemas.openxmlformats.org/officeDocument/2006/bibliography" SelectedStyle="\APASixthEditionOfficeOnline.xsl" StyleName="APA" Version="6"/>
+</file>
+
+<file path=customXml/itemProps1.xml><?xml version="1.0" encoding="utf-8"?>
+<ds:datastoreItem xmlns:ds="http://schemas.openxmlformats.org/officeDocument/2006/customXml" ds:itemID="{336F6249-40C0-4EE2-A457-E9B823005F5E}">
+  <ds:schemaRefs>
+    <ds:schemaRef ds:uri="http://schemas.openxmlformats.org/officeDocument/2006/bibliography"/>
+  </ds:schemaRefs>
+</ds:datastoreItem>
 </file>
</xml_diff>

<commit_message>
add 95 knowledge data base
</commit_message>
<xml_diff>
--- a/База знаний/База.docx
+++ b/База знаний/База.docx
@@ -7277,8 +7277,6 @@
         </w:rPr>
         <w:t>Что влияет на полноту и чистоту низких или высоких но</w:t>
       </w:r>
-      <w:bookmarkStart w:id="0" w:name="_GoBack"/>
-      <w:bookmarkEnd w:id="0"/>
       <w:r>
         <w:rPr>
           <w:rFonts w:ascii="Times New Roman" w:hAnsi="Times New Roman" w:cs="Times New Roman"/>
@@ -7552,9 +7550,36 @@
           <w:rFonts w:ascii="Times New Roman" w:hAnsi="Times New Roman" w:cs="Times New Roman"/>
           <w:sz w:val="24"/>
           <w:szCs w:val="24"/>
-          <w:highlight w:val="yellow"/>
-        </w:rPr>
-        <w:t>Что представляет собой кабель с использованием фольги?</w:t>
+          <w:highlight w:val="green"/>
+        </w:rPr>
+        <w:t>Какой недостаток имеется при использовании</w:t>
+      </w:r>
+      <w:r>
+        <w:rPr>
+          <w:rFonts w:ascii="Times New Roman" w:hAnsi="Times New Roman" w:cs="Times New Roman"/>
+          <w:sz w:val="24"/>
+          <w:szCs w:val="24"/>
+          <w:highlight w:val="green"/>
+        </w:rPr>
+        <w:t xml:space="preserve"> фольги</w:t>
+      </w:r>
+      <w:r>
+        <w:rPr>
+          <w:rFonts w:ascii="Times New Roman" w:hAnsi="Times New Roman" w:cs="Times New Roman"/>
+          <w:sz w:val="24"/>
+          <w:szCs w:val="24"/>
+          <w:highlight w:val="green"/>
+        </w:rPr>
+        <w:t xml:space="preserve"> для кабеля</w:t>
+      </w:r>
+      <w:r>
+        <w:rPr>
+          <w:rFonts w:ascii="Times New Roman" w:hAnsi="Times New Roman" w:cs="Times New Roman"/>
+          <w:sz w:val="24"/>
+          <w:szCs w:val="24"/>
+          <w:highlight w:val="yellow"/>
+        </w:rPr>
+        <w:t>?</w:t>
       </w:r>
     </w:p>
     <w:p>
@@ -7595,17 +7620,26 @@
           <w:rFonts w:ascii="Times New Roman" w:hAnsi="Times New Roman" w:cs="Times New Roman"/>
           <w:sz w:val="24"/>
           <w:szCs w:val="24"/>
-          <w:highlight w:val="yellow"/>
-        </w:rPr>
-      </w:pPr>
-      <w:r>
-        <w:rPr>
-          <w:rFonts w:ascii="Times New Roman" w:hAnsi="Times New Roman" w:cs="Times New Roman"/>
-          <w:sz w:val="24"/>
-          <w:szCs w:val="24"/>
-          <w:highlight w:val="yellow"/>
-        </w:rPr>
-        <w:t>Выпускают ли кабели с двойным экранированием?</w:t>
+          <w:highlight w:val="green"/>
+        </w:rPr>
+      </w:pPr>
+      <w:r>
+        <w:rPr>
+          <w:rFonts w:ascii="Times New Roman" w:hAnsi="Times New Roman" w:cs="Times New Roman"/>
+          <w:sz w:val="24"/>
+          <w:szCs w:val="24"/>
+          <w:highlight w:val="green"/>
+        </w:rPr>
+        <w:t>Для чего используются</w:t>
+      </w:r>
+      <w:r>
+        <w:rPr>
+          <w:rFonts w:ascii="Times New Roman" w:hAnsi="Times New Roman" w:cs="Times New Roman"/>
+          <w:sz w:val="24"/>
+          <w:szCs w:val="24"/>
+          <w:highlight w:val="green"/>
+        </w:rPr>
+        <w:t xml:space="preserve"> кабели с двойным экранированием?</w:t>
       </w:r>
     </w:p>
     <w:p>
@@ -7778,28 +7812,39 @@
           <w:rFonts w:ascii="Times New Roman" w:hAnsi="Times New Roman" w:cs="Times New Roman"/>
           <w:sz w:val="24"/>
           <w:szCs w:val="24"/>
-          <w:highlight w:val="yellow"/>
-        </w:rPr>
-      </w:pPr>
-      <w:r>
-        <w:rPr>
-          <w:rFonts w:ascii="Times New Roman" w:hAnsi="Times New Roman" w:cs="Times New Roman"/>
-          <w:sz w:val="24"/>
-          <w:szCs w:val="24"/>
-          <w:highlight w:val="yellow"/>
-        </w:rPr>
-        <w:t>Какая самая ощутимая проблема дешевых и некачественных кабелей?</w:t>
-      </w:r>
-    </w:p>
-    <w:p>
-      <w:pPr>
-        <w:pStyle w:val="a3"/>
-        <w:rPr>
-          <w:rFonts w:ascii="Times New Roman" w:hAnsi="Times New Roman" w:cs="Times New Roman"/>
-          <w:sz w:val="24"/>
-          <w:szCs w:val="24"/>
-        </w:rPr>
-      </w:pPr>
+          <w:highlight w:val="green"/>
+        </w:rPr>
+      </w:pPr>
+      <w:r>
+        <w:rPr>
+          <w:rFonts w:ascii="Times New Roman" w:hAnsi="Times New Roman" w:cs="Times New Roman"/>
+          <w:sz w:val="24"/>
+          <w:szCs w:val="24"/>
+          <w:highlight w:val="green"/>
+        </w:rPr>
+        <w:t>В чем заключается</w:t>
+      </w:r>
+      <w:r>
+        <w:rPr>
+          <w:rFonts w:ascii="Times New Roman" w:hAnsi="Times New Roman" w:cs="Times New Roman"/>
+          <w:sz w:val="24"/>
+          <w:szCs w:val="24"/>
+          <w:highlight w:val="green"/>
+        </w:rPr>
+        <w:t xml:space="preserve"> ощутимая проблема дешевых и некачественных кабелей?</w:t>
+      </w:r>
+    </w:p>
+    <w:p>
+      <w:pPr>
+        <w:pStyle w:val="a3"/>
+        <w:rPr>
+          <w:rFonts w:ascii="Times New Roman" w:hAnsi="Times New Roman" w:cs="Times New Roman"/>
+          <w:sz w:val="24"/>
+          <w:szCs w:val="24"/>
+        </w:rPr>
+      </w:pPr>
+      <w:bookmarkStart w:id="0" w:name="_GoBack"/>
+      <w:bookmarkEnd w:id="0"/>
       <w:r>
         <w:rPr>
           <w:rFonts w:ascii="Times New Roman" w:hAnsi="Times New Roman" w:cs="Times New Roman"/>
@@ -9926,7 +9971,7 @@
 </file>
 
 <file path=customXml/itemProps1.xml><?xml version="1.0" encoding="utf-8"?>
-<ds:datastoreItem xmlns:ds="http://schemas.openxmlformats.org/officeDocument/2006/customXml" ds:itemID="{336F6249-40C0-4EE2-A457-E9B823005F5E}">
+<ds:datastoreItem xmlns:ds="http://schemas.openxmlformats.org/officeDocument/2006/customXml" ds:itemID="{ED77C531-4D4B-4C5C-BA0A-2A9AD72AF51A}">
   <ds:schemaRefs>
     <ds:schemaRef ds:uri="http://schemas.openxmlformats.org/officeDocument/2006/bibliography"/>
   </ds:schemaRefs>

</xml_diff>

<commit_message>
add 100 knowledge data questions
</commit_message>
<xml_diff>
--- a/База знаний/База.docx
+++ b/База знаний/База.docx
@@ -6615,15 +6615,15 @@
           <w:rFonts w:ascii="Times New Roman" w:hAnsi="Times New Roman" w:cs="Times New Roman"/>
           <w:sz w:val="24"/>
           <w:szCs w:val="24"/>
-          <w:highlight w:val="yellow"/>
-        </w:rPr>
-      </w:pPr>
-      <w:r>
-        <w:rPr>
-          <w:rFonts w:ascii="Times New Roman" w:hAnsi="Times New Roman" w:cs="Times New Roman"/>
-          <w:sz w:val="24"/>
-          <w:szCs w:val="24"/>
-          <w:highlight w:val="yellow"/>
+          <w:highlight w:val="green"/>
+        </w:rPr>
+      </w:pPr>
+      <w:r>
+        <w:rPr>
+          <w:rFonts w:ascii="Times New Roman" w:hAnsi="Times New Roman" w:cs="Times New Roman"/>
+          <w:sz w:val="24"/>
+          <w:szCs w:val="24"/>
+          <w:highlight w:val="green"/>
         </w:rPr>
         <w:t xml:space="preserve">Какие типы изоляции бывают у кабелей для </w:t>
       </w:r>
@@ -6633,7 +6633,7 @@
           <w:rFonts w:ascii="Times New Roman" w:hAnsi="Times New Roman" w:cs="Times New Roman"/>
           <w:sz w:val="24"/>
           <w:szCs w:val="24"/>
-          <w:highlight w:val="yellow"/>
+          <w:highlight w:val="green"/>
         </w:rPr>
         <w:t>электрогитры</w:t>
       </w:r>
@@ -6643,7 +6643,7 @@
           <w:rFonts w:ascii="Times New Roman" w:hAnsi="Times New Roman" w:cs="Times New Roman"/>
           <w:sz w:val="24"/>
           <w:szCs w:val="24"/>
-          <w:highlight w:val="yellow"/>
+          <w:highlight w:val="green"/>
         </w:rPr>
         <w:t>?</w:t>
       </w:r>
@@ -7843,8 +7843,6 @@
           <w:szCs w:val="24"/>
         </w:rPr>
       </w:pPr>
-      <w:bookmarkStart w:id="0" w:name="_GoBack"/>
-      <w:bookmarkEnd w:id="0"/>
       <w:r>
         <w:rPr>
           <w:rFonts w:ascii="Times New Roman" w:hAnsi="Times New Roman" w:cs="Times New Roman"/>
@@ -7933,9 +7931,27 @@
           <w:rFonts w:ascii="Times New Roman" w:hAnsi="Times New Roman" w:cs="Times New Roman"/>
           <w:sz w:val="24"/>
           <w:szCs w:val="24"/>
+          <w:highlight w:val="green"/>
+        </w:rPr>
+        <w:t>Что такое</w:t>
+      </w:r>
+      <w:r>
+        <w:rPr>
+          <w:rFonts w:ascii="Times New Roman" w:hAnsi="Times New Roman" w:cs="Times New Roman"/>
+          <w:sz w:val="24"/>
+          <w:szCs w:val="24"/>
+          <w:highlight w:val="green"/>
+        </w:rPr>
+        <w:t xml:space="preserve"> индуктивность в гитарном кабеле</w:t>
+      </w:r>
+      <w:r>
+        <w:rPr>
+          <w:rFonts w:ascii="Times New Roman" w:hAnsi="Times New Roman" w:cs="Times New Roman"/>
+          <w:sz w:val="24"/>
+          <w:szCs w:val="24"/>
           <w:highlight w:val="yellow"/>
         </w:rPr>
-        <w:t>За что отвечает индуктивность в гитарном кабеле?</w:t>
+        <w:t>?</w:t>
       </w:r>
     </w:p>
     <w:p>
@@ -8020,36 +8036,26 @@
           <w:rFonts w:ascii="Times New Roman" w:hAnsi="Times New Roman" w:cs="Times New Roman"/>
           <w:sz w:val="24"/>
           <w:szCs w:val="24"/>
-          <w:highlight w:val="yellow"/>
-        </w:rPr>
-      </w:pPr>
-      <w:r>
-        <w:rPr>
-          <w:rFonts w:ascii="Times New Roman" w:hAnsi="Times New Roman" w:cs="Times New Roman"/>
-          <w:sz w:val="24"/>
-          <w:szCs w:val="24"/>
-          <w:highlight w:val="yellow"/>
-        </w:rPr>
-        <w:t xml:space="preserve">Как работает тип изоляции </w:t>
-      </w:r>
-      <w:r>
-        <w:rPr>
-          <w:rFonts w:ascii="Times New Roman" w:hAnsi="Times New Roman" w:cs="Times New Roman"/>
-          <w:sz w:val="24"/>
-          <w:szCs w:val="24"/>
-          <w:highlight w:val="yellow"/>
-          <w:lang w:val="en-US"/>
-        </w:rPr>
-        <w:t>PVC</w:t>
-      </w:r>
-      <w:r>
-        <w:rPr>
-          <w:rFonts w:ascii="Times New Roman" w:hAnsi="Times New Roman" w:cs="Times New Roman"/>
-          <w:sz w:val="24"/>
-          <w:szCs w:val="24"/>
-          <w:highlight w:val="yellow"/>
-        </w:rPr>
-        <w:t xml:space="preserve"> в гитарном кабеле?</w:t>
+          <w:highlight w:val="green"/>
+        </w:rPr>
+      </w:pPr>
+      <w:r>
+        <w:rPr>
+          <w:rFonts w:ascii="Times New Roman" w:hAnsi="Times New Roman" w:cs="Times New Roman"/>
+          <w:sz w:val="24"/>
+          <w:szCs w:val="24"/>
+          <w:highlight w:val="green"/>
+        </w:rPr>
+        <w:t>Что такое изоляция</w:t>
+      </w:r>
+      <w:r>
+        <w:rPr>
+          <w:rFonts w:ascii="Times New Roman" w:hAnsi="Times New Roman" w:cs="Times New Roman"/>
+          <w:sz w:val="24"/>
+          <w:szCs w:val="24"/>
+          <w:highlight w:val="green"/>
+        </w:rPr>
+        <w:t>?</w:t>
       </w:r>
     </w:p>
     <w:p>
@@ -8309,27 +8315,45 @@
           <w:rFonts w:ascii="Times New Roman" w:hAnsi="Times New Roman" w:cs="Times New Roman"/>
           <w:sz w:val="24"/>
           <w:szCs w:val="24"/>
-          <w:highlight w:val="yellow"/>
-        </w:rPr>
-        <w:t xml:space="preserve">Какой коннектор в кабеле для электрогитары называется стерео </w:t>
-      </w:r>
-      <w:proofErr w:type="spellStart"/>
-      <w:r>
-        <w:rPr>
-          <w:rFonts w:ascii="Times New Roman" w:hAnsi="Times New Roman" w:cs="Times New Roman"/>
-          <w:sz w:val="24"/>
-          <w:szCs w:val="24"/>
-          <w:highlight w:val="yellow"/>
+          <w:highlight w:val="green"/>
+        </w:rPr>
+        <w:t xml:space="preserve">Какой коннектор </w:t>
+      </w:r>
+      <w:r>
+        <w:rPr>
+          <w:rFonts w:ascii="Times New Roman" w:hAnsi="Times New Roman" w:cs="Times New Roman"/>
+          <w:sz w:val="24"/>
+          <w:szCs w:val="24"/>
+          <w:highlight w:val="green"/>
+        </w:rPr>
+        <w:t xml:space="preserve">называется стерео </w:t>
+      </w:r>
+      <w:proofErr w:type="spellStart"/>
+      <w:r>
+        <w:rPr>
+          <w:rFonts w:ascii="Times New Roman" w:hAnsi="Times New Roman" w:cs="Times New Roman"/>
+          <w:sz w:val="24"/>
+          <w:szCs w:val="24"/>
+          <w:highlight w:val="green"/>
         </w:rPr>
         <w:t>джек</w:t>
       </w:r>
-      <w:proofErr w:type="spellEnd"/>
-      <w:r>
-        <w:rPr>
-          <w:rFonts w:ascii="Times New Roman" w:hAnsi="Times New Roman" w:cs="Times New Roman"/>
-          <w:sz w:val="24"/>
-          <w:szCs w:val="24"/>
-          <w:highlight w:val="yellow"/>
+      <w:r>
+        <w:rPr>
+          <w:rFonts w:ascii="Times New Roman" w:hAnsi="Times New Roman" w:cs="Times New Roman"/>
+          <w:sz w:val="24"/>
+          <w:szCs w:val="24"/>
+          <w:highlight w:val="green"/>
+        </w:rPr>
+        <w:t>ом</w:t>
+      </w:r>
+      <w:proofErr w:type="spellEnd"/>
+      <w:r>
+        <w:rPr>
+          <w:rFonts w:ascii="Times New Roman" w:hAnsi="Times New Roman" w:cs="Times New Roman"/>
+          <w:sz w:val="24"/>
+          <w:szCs w:val="24"/>
+          <w:highlight w:val="green"/>
         </w:rPr>
         <w:t>?</w:t>
       </w:r>
@@ -8451,9 +8475,18 @@
           <w:rFonts w:ascii="Times New Roman" w:hAnsi="Times New Roman" w:cs="Times New Roman"/>
           <w:sz w:val="24"/>
           <w:szCs w:val="24"/>
-          <w:highlight w:val="yellow"/>
-        </w:rPr>
-        <w:t>зачем нужны метки на грифе электрогитары</w:t>
+          <w:highlight w:val="green"/>
+        </w:rPr>
+        <w:t xml:space="preserve">Какие функции выполняют </w:t>
+      </w:r>
+      <w:r>
+        <w:rPr>
+          <w:rFonts w:ascii="Times New Roman" w:hAnsi="Times New Roman" w:cs="Times New Roman"/>
+          <w:sz w:val="24"/>
+          <w:szCs w:val="24"/>
+          <w:highlight w:val="green"/>
+        </w:rPr>
+        <w:t>метки на грифе электрогитары</w:t>
       </w:r>
     </w:p>
     <w:p>
@@ -8508,6 +8541,14 @@
           <w:szCs w:val="24"/>
         </w:rPr>
         <w:t>На акустическом инструменте с металлическими струнами и электрогитаре их может быть больше (5 и более</w:t>
+      </w:r>
+      <w:r>
+        <w:rPr>
+          <w:rFonts w:ascii="Times New Roman" w:hAnsi="Times New Roman" w:cs="Times New Roman"/>
+          <w:sz w:val="24"/>
+          <w:szCs w:val="24"/>
+        </w:rPr>
+        <w:t>.</w:t>
       </w:r>
     </w:p>
     <w:p>
@@ -8529,9 +8570,39 @@
           <w:rFonts w:ascii="Times New Roman" w:hAnsi="Times New Roman" w:cs="Times New Roman"/>
           <w:sz w:val="24"/>
           <w:szCs w:val="24"/>
-        </w:rPr>
-        <w:t xml:space="preserve"> </w:t>
-      </w:r>
+          <w:highlight w:val="green"/>
+        </w:rPr>
+        <w:t>К</w:t>
+      </w:r>
+      <w:r>
+        <w:rPr>
+          <w:rFonts w:ascii="Times New Roman" w:hAnsi="Times New Roman" w:cs="Times New Roman"/>
+          <w:sz w:val="24"/>
+          <w:szCs w:val="24"/>
+          <w:highlight w:val="green"/>
+        </w:rPr>
+        <w:t>акие бывают</w:t>
+      </w:r>
+      <w:r>
+        <w:rPr>
+          <w:rFonts w:ascii="Times New Roman" w:hAnsi="Times New Roman" w:cs="Times New Roman"/>
+          <w:sz w:val="24"/>
+          <w:szCs w:val="24"/>
+          <w:highlight w:val="green"/>
+        </w:rPr>
+        <w:t xml:space="preserve"> формы </w:t>
+      </w:r>
+      <w:proofErr w:type="spellStart"/>
+      <w:r>
+        <w:rPr>
+          <w:rFonts w:ascii="Times New Roman" w:hAnsi="Times New Roman" w:cs="Times New Roman"/>
+          <w:sz w:val="24"/>
+          <w:szCs w:val="24"/>
+          <w:highlight w:val="green"/>
+        </w:rPr>
+        <w:t>комбоусилителей</w:t>
+      </w:r>
+      <w:proofErr w:type="spellEnd"/>
       <w:r>
         <w:rPr>
           <w:rFonts w:ascii="Times New Roman" w:hAnsi="Times New Roman" w:cs="Times New Roman"/>
@@ -8539,26 +8610,6 @@
           <w:szCs w:val="24"/>
           <w:highlight w:val="yellow"/>
         </w:rPr>
-        <w:t xml:space="preserve">Существуют ли портативные </w:t>
-      </w:r>
-      <w:proofErr w:type="spellStart"/>
-      <w:r>
-        <w:rPr>
-          <w:rFonts w:ascii="Times New Roman" w:hAnsi="Times New Roman" w:cs="Times New Roman"/>
-          <w:sz w:val="24"/>
-          <w:szCs w:val="24"/>
-          <w:highlight w:val="yellow"/>
-        </w:rPr>
-        <w:t>комбоусилители</w:t>
-      </w:r>
-      <w:proofErr w:type="spellEnd"/>
-      <w:r>
-        <w:rPr>
-          <w:rFonts w:ascii="Times New Roman" w:hAnsi="Times New Roman" w:cs="Times New Roman"/>
-          <w:sz w:val="24"/>
-          <w:szCs w:val="24"/>
-          <w:highlight w:val="yellow"/>
-        </w:rPr>
         <w:t>?</w:t>
       </w:r>
     </w:p>
@@ -8577,43 +8628,7 @@
           <w:sz w:val="24"/>
           <w:szCs w:val="24"/>
         </w:rPr>
-        <w:t xml:space="preserve">Да. </w:t>
-      </w:r>
-      <w:proofErr w:type="gramStart"/>
-      <w:r>
-        <w:rPr>
-          <w:rFonts w:ascii="Times New Roman" w:hAnsi="Times New Roman" w:cs="Times New Roman"/>
-          <w:sz w:val="24"/>
-          <w:szCs w:val="24"/>
-        </w:rPr>
-        <w:t>Например</w:t>
-      </w:r>
-      <w:proofErr w:type="gramEnd"/>
-      <w:r>
-        <w:rPr>
-          <w:rFonts w:ascii="Times New Roman" w:hAnsi="Times New Roman" w:cs="Times New Roman"/>
-          <w:sz w:val="24"/>
-          <w:szCs w:val="24"/>
-        </w:rPr>
-        <w:t xml:space="preserve"> в нашей работе применяется небольшой </w:t>
-      </w:r>
-      <w:proofErr w:type="spellStart"/>
-      <w:r>
-        <w:rPr>
-          <w:rFonts w:ascii="Times New Roman" w:hAnsi="Times New Roman" w:cs="Times New Roman"/>
-          <w:sz w:val="24"/>
-          <w:szCs w:val="24"/>
-        </w:rPr>
-        <w:t>комбоусилитель</w:t>
-      </w:r>
-      <w:proofErr w:type="spellEnd"/>
-      <w:r>
-        <w:rPr>
-          <w:rFonts w:ascii="Times New Roman" w:hAnsi="Times New Roman" w:cs="Times New Roman"/>
-          <w:sz w:val="24"/>
-          <w:szCs w:val="24"/>
-        </w:rPr>
-        <w:t>, с отсеком для батареек.</w:t>
+        <w:t>Гитарные усилители существуют в двух основных формах: комбинированный (или комбо) усилитель содержит электронную схему усилителя и акустическую воспроизводящую систему в одном корпусе. В другой форме усилитель расположен в отдельном корпусе и подключается к акустической системе с помощью соединительного провода.</w:t>
       </w:r>
     </w:p>
     <w:p>
@@ -8635,27 +8650,16 @@
           <w:rFonts w:ascii="Times New Roman" w:hAnsi="Times New Roman" w:cs="Times New Roman"/>
           <w:sz w:val="24"/>
           <w:szCs w:val="24"/>
-          <w:highlight w:val="yellow"/>
-        </w:rPr>
-        <w:t xml:space="preserve">Какие самые распространенные формы </w:t>
-      </w:r>
-      <w:proofErr w:type="spellStart"/>
-      <w:r>
-        <w:rPr>
-          <w:rFonts w:ascii="Times New Roman" w:hAnsi="Times New Roman" w:cs="Times New Roman"/>
-          <w:sz w:val="24"/>
-          <w:szCs w:val="24"/>
-          <w:highlight w:val="yellow"/>
-        </w:rPr>
-        <w:t>комбоусилителей</w:t>
-      </w:r>
-      <w:proofErr w:type="spellEnd"/>
-      <w:r>
-        <w:rPr>
-          <w:rFonts w:ascii="Times New Roman" w:hAnsi="Times New Roman" w:cs="Times New Roman"/>
-          <w:sz w:val="24"/>
-          <w:szCs w:val="24"/>
-          <w:highlight w:val="yellow"/>
+          <w:highlight w:val="green"/>
+        </w:rPr>
+        <w:t>Где располагается голова усилителя</w:t>
+      </w:r>
+      <w:r>
+        <w:rPr>
+          <w:rFonts w:ascii="Times New Roman" w:hAnsi="Times New Roman" w:cs="Times New Roman"/>
+          <w:sz w:val="24"/>
+          <w:szCs w:val="24"/>
+          <w:highlight w:val="green"/>
         </w:rPr>
         <w:t>?</w:t>
       </w:r>
@@ -8675,7 +8679,7 @@
           <w:sz w:val="24"/>
           <w:szCs w:val="24"/>
         </w:rPr>
-        <w:t>Гитарные усилители существуют в двух основных формах: комбинированный (или комбо) усилитель содержит электронную схему усилителя и акустическую воспроизводящую систему в одном корпусе. В другой форме усилитель расположен в отдельном корпусе и подключается к акустической системе с помощью соединительного провода.</w:t>
+        <w:t>Голова располагается сверху кабинета и формирует так называемый гитарный стек (усилительный стек).</w:t>
       </w:r>
     </w:p>
     <w:p>
@@ -8689,44 +8693,62 @@
           <w:rFonts w:ascii="Times New Roman" w:hAnsi="Times New Roman" w:cs="Times New Roman"/>
           <w:sz w:val="24"/>
           <w:szCs w:val="24"/>
-          <w:highlight w:val="yellow"/>
-        </w:rPr>
-      </w:pPr>
-      <w:r>
-        <w:rPr>
-          <w:rFonts w:ascii="Times New Roman" w:hAnsi="Times New Roman" w:cs="Times New Roman"/>
-          <w:sz w:val="24"/>
-          <w:szCs w:val="24"/>
-          <w:highlight w:val="green"/>
-        </w:rPr>
-        <w:t>Где располагается голова усилителя</w:t>
-      </w:r>
-      <w:r>
-        <w:rPr>
-          <w:rFonts w:ascii="Times New Roman" w:hAnsi="Times New Roman" w:cs="Times New Roman"/>
-          <w:sz w:val="24"/>
-          <w:szCs w:val="24"/>
-          <w:highlight w:val="green"/>
-        </w:rPr>
-        <w:t>?</w:t>
-      </w:r>
-    </w:p>
-    <w:p>
-      <w:pPr>
-        <w:pStyle w:val="a3"/>
-        <w:rPr>
-          <w:rFonts w:ascii="Times New Roman" w:hAnsi="Times New Roman" w:cs="Times New Roman"/>
-          <w:sz w:val="24"/>
-          <w:szCs w:val="24"/>
-        </w:rPr>
-      </w:pPr>
-      <w:r>
-        <w:rPr>
-          <w:rFonts w:ascii="Times New Roman" w:hAnsi="Times New Roman" w:cs="Times New Roman"/>
-          <w:sz w:val="24"/>
-          <w:szCs w:val="24"/>
-        </w:rPr>
-        <w:t>Голова располагается сверху кабинета и формирует так называемый гитарный стек (усилительный стек).</w:t>
+          <w:highlight w:val="green"/>
+        </w:rPr>
+      </w:pPr>
+      <w:r>
+        <w:rPr>
+          <w:rFonts w:ascii="Times New Roman" w:hAnsi="Times New Roman" w:cs="Times New Roman"/>
+          <w:sz w:val="24"/>
+          <w:szCs w:val="24"/>
+          <w:highlight w:val="green"/>
+        </w:rPr>
+        <w:t>Какой недостаток цифровых усилителей?</w:t>
+      </w:r>
+    </w:p>
+    <w:p>
+      <w:pPr>
+        <w:pStyle w:val="a3"/>
+        <w:rPr>
+          <w:rFonts w:ascii="Times New Roman" w:hAnsi="Times New Roman" w:cs="Times New Roman"/>
+          <w:sz w:val="24"/>
+          <w:szCs w:val="24"/>
+        </w:rPr>
+      </w:pPr>
+      <w:r>
+        <w:rPr>
+          <w:rFonts w:ascii="Times New Roman" w:hAnsi="Times New Roman" w:cs="Times New Roman"/>
+          <w:sz w:val="24"/>
+          <w:szCs w:val="24"/>
+        </w:rPr>
+        <w:t xml:space="preserve">Главный недостаток цифровой эмуляции лампового усиления состоит в том, что в широком применении на настоящий момент невозможно полностью сымитировать нелинейность </w:t>
+      </w:r>
+      <w:proofErr w:type="gramStart"/>
+      <w:r>
+        <w:rPr>
+          <w:rFonts w:ascii="Times New Roman" w:hAnsi="Times New Roman" w:cs="Times New Roman"/>
+          <w:sz w:val="24"/>
+          <w:szCs w:val="24"/>
+        </w:rPr>
+        <w:t>процессов</w:t>
+      </w:r>
+      <w:proofErr w:type="gramEnd"/>
+      <w:r>
+        <w:rPr>
+          <w:rFonts w:ascii="Times New Roman" w:hAnsi="Times New Roman" w:cs="Times New Roman"/>
+          <w:sz w:val="24"/>
+          <w:szCs w:val="24"/>
+        </w:rPr>
+        <w:t xml:space="preserve"> происходящих в вакуумных лампах и взаимосвязь этих процессов с питающим трансформатором усилителя. В настоящее время наиболее </w:t>
+      </w:r>
+      <w:r>
+        <w:rPr>
+          <w:rFonts w:ascii="Times New Roman" w:hAnsi="Times New Roman" w:cs="Times New Roman"/>
+          <w:sz w:val="24"/>
+          <w:szCs w:val="24"/>
+        </w:rPr>
+        <w:lastRenderedPageBreak/>
+        <w:t>продвинутые цифровые усилители используются некоторыми музыкантами для получения эффекта "Овердрайв" в концертной деятельности, но на звукозаписывающих студиях до сих пор отдают предпочтение только полным ламповым усилителям.</w:t>
       </w:r>
     </w:p>
     <w:p>
@@ -8750,45 +8772,83 @@
           <w:szCs w:val="24"/>
           <w:highlight w:val="green"/>
         </w:rPr>
-        <w:t>Какой недостаток цифровых усилителей?</w:t>
-      </w:r>
-    </w:p>
-    <w:p>
-      <w:pPr>
-        <w:pStyle w:val="a3"/>
-        <w:rPr>
-          <w:rFonts w:ascii="Times New Roman" w:hAnsi="Times New Roman" w:cs="Times New Roman"/>
-          <w:sz w:val="24"/>
-          <w:szCs w:val="24"/>
-        </w:rPr>
-      </w:pPr>
-      <w:r>
-        <w:rPr>
-          <w:rFonts w:ascii="Times New Roman" w:hAnsi="Times New Roman" w:cs="Times New Roman"/>
-          <w:sz w:val="24"/>
-          <w:szCs w:val="24"/>
-        </w:rPr>
-        <w:lastRenderedPageBreak/>
-        <w:t xml:space="preserve">Главный недостаток цифровой эмуляции лампового усиления состоит в том, что в широком применении на настоящий момент невозможно полностью сымитировать нелинейность </w:t>
-      </w:r>
-      <w:proofErr w:type="gramStart"/>
-      <w:r>
-        <w:rPr>
-          <w:rFonts w:ascii="Times New Roman" w:hAnsi="Times New Roman" w:cs="Times New Roman"/>
-          <w:sz w:val="24"/>
-          <w:szCs w:val="24"/>
-        </w:rPr>
-        <w:t>процессов</w:t>
-      </w:r>
-      <w:proofErr w:type="gramEnd"/>
-      <w:r>
-        <w:rPr>
-          <w:rFonts w:ascii="Times New Roman" w:hAnsi="Times New Roman" w:cs="Times New Roman"/>
-          <w:sz w:val="24"/>
-          <w:szCs w:val="24"/>
-        </w:rPr>
-        <w:t xml:space="preserve"> происходящих в вакуумных лампах и взаимосвязь этих процессов с питающим трансформатором усилителя. В настоящее время наиболее продвинутые цифровые усилители используются некоторыми музыкантами для получения эффекта "Овердрайв" в концертной деятельности, но на звукозаписывающих студиях до сих пор отдают предпочтение только полным ламповым усилителям.</w:t>
-      </w:r>
+        <w:t xml:space="preserve">В чем </w:t>
+      </w:r>
+      <w:r>
+        <w:rPr>
+          <w:rFonts w:ascii="Times New Roman" w:hAnsi="Times New Roman" w:cs="Times New Roman"/>
+          <w:sz w:val="24"/>
+          <w:szCs w:val="24"/>
+          <w:highlight w:val="green"/>
+        </w:rPr>
+        <w:t xml:space="preserve">заключается </w:t>
+      </w:r>
+      <w:r>
+        <w:rPr>
+          <w:rFonts w:ascii="Times New Roman" w:hAnsi="Times New Roman" w:cs="Times New Roman"/>
+          <w:sz w:val="24"/>
+          <w:szCs w:val="24"/>
+          <w:highlight w:val="green"/>
+        </w:rPr>
+        <w:t xml:space="preserve">отличие разъемов </w:t>
+      </w:r>
+      <w:r>
+        <w:rPr>
+          <w:rStyle w:val="a4"/>
+          <w:rFonts w:ascii="Times New Roman" w:hAnsi="Times New Roman" w:cs="Times New Roman"/>
+          <w:b w:val="0"/>
+          <w:bCs w:val="0"/>
+          <w:color w:val="111111"/>
+          <w:sz w:val="24"/>
+          <w:szCs w:val="24"/>
+          <w:highlight w:val="green"/>
+          <w:shd w:val="clear" w:color="auto" w:fill="FFFFFF"/>
+        </w:rPr>
+        <w:t>TS 1/4′ Jack и TRS 1/4′ Jack</w:t>
+      </w:r>
+      <w:r>
+        <w:rPr>
+          <w:rFonts w:ascii="Times New Roman" w:hAnsi="Times New Roman" w:cs="Times New Roman"/>
+          <w:b/>
+          <w:bCs/>
+          <w:color w:val="111111"/>
+          <w:sz w:val="24"/>
+          <w:szCs w:val="24"/>
+          <w:highlight w:val="green"/>
+          <w:shd w:val="clear" w:color="auto" w:fill="FFFFFF"/>
+        </w:rPr>
+        <w:t>?</w:t>
+      </w:r>
+    </w:p>
+    <w:p>
+      <w:pPr>
+        <w:pStyle w:val="a3"/>
+        <w:rPr>
+          <w:rFonts w:ascii="Times New Roman" w:hAnsi="Times New Roman" w:cs="Times New Roman"/>
+          <w:sz w:val="24"/>
+          <w:szCs w:val="24"/>
+          <w:highlight w:val="yellow"/>
+        </w:rPr>
+      </w:pPr>
+      <w:r>
+        <w:rPr>
+          <w:rFonts w:ascii="Times New Roman" w:hAnsi="Times New Roman" w:cs="Times New Roman"/>
+          <w:sz w:val="24"/>
+          <w:szCs w:val="24"/>
+        </w:rPr>
+        <w:t>Что касается классификации кабелей по входу, таковых существует 2 типа: TS 1/4′ Jack и TRS 1/4′ Jack. Данные разъемы в основном отличаются методом подключения аппаратуры к усилительной установке и использованием различных материалов.</w:t>
+      </w:r>
+    </w:p>
+    <w:p>
+      <w:pPr>
+        <w:pStyle w:val="a3"/>
+        <w:rPr>
+          <w:rFonts w:ascii="Times New Roman" w:hAnsi="Times New Roman" w:cs="Times New Roman"/>
+          <w:sz w:val="24"/>
+          <w:szCs w:val="24"/>
+          <w:highlight w:val="yellow"/>
+        </w:rPr>
+      </w:pPr>
     </w:p>
     <w:p>
       <w:pPr>
@@ -8811,57 +8871,79 @@
           <w:szCs w:val="24"/>
           <w:highlight w:val="green"/>
         </w:rPr>
-        <w:t xml:space="preserve">В чем </w:t>
-      </w:r>
-      <w:r>
-        <w:rPr>
-          <w:rFonts w:ascii="Times New Roman" w:hAnsi="Times New Roman" w:cs="Times New Roman"/>
-          <w:sz w:val="24"/>
-          <w:szCs w:val="24"/>
-          <w:highlight w:val="green"/>
-        </w:rPr>
-        <w:t xml:space="preserve">заключается </w:t>
-      </w:r>
-      <w:r>
-        <w:rPr>
-          <w:rFonts w:ascii="Times New Roman" w:hAnsi="Times New Roman" w:cs="Times New Roman"/>
-          <w:sz w:val="24"/>
-          <w:szCs w:val="24"/>
-          <w:highlight w:val="green"/>
-        </w:rPr>
-        <w:t xml:space="preserve">отличие разъемов </w:t>
-      </w:r>
-      <w:r>
-        <w:rPr>
-          <w:rStyle w:val="a4"/>
-          <w:rFonts w:ascii="Times New Roman" w:hAnsi="Times New Roman" w:cs="Times New Roman"/>
-          <w:b w:val="0"/>
-          <w:bCs w:val="0"/>
-          <w:color w:val="111111"/>
-          <w:sz w:val="24"/>
-          <w:szCs w:val="24"/>
-          <w:highlight w:val="green"/>
-          <w:shd w:val="clear" w:color="auto" w:fill="FFFFFF"/>
-        </w:rPr>
-        <w:t>TS 1/4′ Jack и TRS 1/4′ Jack</w:t>
-      </w:r>
-      <w:r>
-        <w:rPr>
-          <w:rFonts w:ascii="Times New Roman" w:hAnsi="Times New Roman" w:cs="Times New Roman"/>
-          <w:b/>
-          <w:bCs/>
-          <w:color w:val="111111"/>
-          <w:sz w:val="24"/>
-          <w:szCs w:val="24"/>
-          <w:highlight w:val="green"/>
-          <w:shd w:val="clear" w:color="auto" w:fill="FFFFFF"/>
-        </w:rPr>
-        <w:t>?</w:t>
-      </w:r>
-    </w:p>
-    <w:p>
-      <w:pPr>
-        <w:pStyle w:val="a3"/>
+        <w:t xml:space="preserve">Что такое </w:t>
+      </w:r>
+      <w:proofErr w:type="spellStart"/>
+      <w:r>
+        <w:rPr>
+          <w:rFonts w:ascii="Times New Roman" w:hAnsi="Times New Roman" w:cs="Times New Roman"/>
+          <w:sz w:val="24"/>
+          <w:szCs w:val="24"/>
+          <w:highlight w:val="green"/>
+        </w:rPr>
+        <w:t>гольпеадор</w:t>
+      </w:r>
+      <w:proofErr w:type="spellEnd"/>
+    </w:p>
+    <w:p>
+      <w:pPr>
+        <w:pStyle w:val="a3"/>
+        <w:ind w:left="928"/>
+        <w:rPr>
+          <w:rFonts w:ascii="Times New Roman" w:hAnsi="Times New Roman" w:cs="Times New Roman"/>
+          <w:sz w:val="24"/>
+          <w:szCs w:val="24"/>
+        </w:rPr>
+      </w:pPr>
+      <w:proofErr w:type="spellStart"/>
+      <w:r>
+        <w:rPr>
+          <w:rFonts w:ascii="Times New Roman" w:hAnsi="Times New Roman" w:cs="Times New Roman"/>
+          <w:sz w:val="24"/>
+          <w:szCs w:val="24"/>
+        </w:rPr>
+        <w:t>гольпеадор</w:t>
+      </w:r>
+      <w:proofErr w:type="spellEnd"/>
+      <w:r>
+        <w:rPr>
+          <w:rFonts w:ascii="Times New Roman" w:hAnsi="Times New Roman" w:cs="Times New Roman"/>
+          <w:sz w:val="24"/>
+          <w:szCs w:val="24"/>
+        </w:rPr>
+        <w:t xml:space="preserve"> — защитная пленка или тонкая пластина из пластмассы, закрепленная на верхней деке гитары; обычно под резонаторным отверстием.</w:t>
+      </w:r>
+    </w:p>
+    <w:p>
+      <w:pPr>
+        <w:pStyle w:val="a3"/>
+        <w:numPr>
+          <w:ilvl w:val="0"/>
+          <w:numId w:val="1"/>
+        </w:numPr>
+        <w:rPr>
+          <w:rFonts w:ascii="Times New Roman" w:hAnsi="Times New Roman" w:cs="Times New Roman"/>
+          <w:sz w:val="24"/>
+          <w:szCs w:val="24"/>
+          <w:highlight w:val="green"/>
+        </w:rPr>
+      </w:pPr>
+      <w:bookmarkStart w:id="0" w:name="_GoBack"/>
+      <w:bookmarkEnd w:id="0"/>
+      <w:r>
+        <w:rPr>
+          <w:rFonts w:ascii="Times New Roman" w:hAnsi="Times New Roman" w:cs="Times New Roman"/>
+          <w:sz w:val="24"/>
+          <w:szCs w:val="24"/>
+          <w:highlight w:val="green"/>
+        </w:rPr>
+        <w:t>от чего произошло слово электрогитара</w:t>
+      </w:r>
+    </w:p>
+    <w:p>
+      <w:pPr>
+        <w:pStyle w:val="a3"/>
+        <w:ind w:left="928"/>
         <w:rPr>
           <w:rFonts w:ascii="Times New Roman" w:hAnsi="Times New Roman" w:cs="Times New Roman"/>
           <w:sz w:val="24"/>
@@ -8875,19 +8957,44 @@
           <w:sz w:val="24"/>
           <w:szCs w:val="24"/>
         </w:rPr>
-        <w:t>Что касается классификации кабелей по входу, таковых существует 2 типа: TS 1/4′ Jack и TRS 1/4′ Jack. Данные разъемы в основном отличаются методом подключения аппаратуры к усилительной установке и использованием различных материалов.</w:t>
-      </w:r>
-    </w:p>
-    <w:p>
-      <w:pPr>
-        <w:pStyle w:val="a3"/>
-        <w:rPr>
-          <w:rFonts w:ascii="Times New Roman" w:hAnsi="Times New Roman" w:cs="Times New Roman"/>
-          <w:sz w:val="24"/>
-          <w:szCs w:val="24"/>
-          <w:highlight w:val="yellow"/>
-        </w:rPr>
-      </w:pPr>
+        <w:t>Слово «гитара» происходит от слияния двух слов: санскритского слова «</w:t>
+      </w:r>
+      <w:proofErr w:type="spellStart"/>
+      <w:r>
+        <w:rPr>
+          <w:rFonts w:ascii="Times New Roman" w:hAnsi="Times New Roman" w:cs="Times New Roman"/>
+          <w:sz w:val="24"/>
+          <w:szCs w:val="24"/>
+        </w:rPr>
+        <w:t>сангита</w:t>
+      </w:r>
+      <w:proofErr w:type="spellEnd"/>
+      <w:r>
+        <w:rPr>
+          <w:rFonts w:ascii="Times New Roman" w:hAnsi="Times New Roman" w:cs="Times New Roman"/>
+          <w:sz w:val="24"/>
+          <w:szCs w:val="24"/>
+        </w:rPr>
+        <w:t>», что означает «музыка» и древнеперсидского «тар», означающего «струна». По другой версии, слово «гитара» происходит от санскритского слова «</w:t>
+      </w:r>
+      <w:proofErr w:type="spellStart"/>
+      <w:r>
+        <w:rPr>
+          <w:rFonts w:ascii="Times New Roman" w:hAnsi="Times New Roman" w:cs="Times New Roman"/>
+          <w:sz w:val="24"/>
+          <w:szCs w:val="24"/>
+        </w:rPr>
+        <w:t>кутур</w:t>
+      </w:r>
+      <w:proofErr w:type="spellEnd"/>
+      <w:r>
+        <w:rPr>
+          <w:rFonts w:ascii="Times New Roman" w:hAnsi="Times New Roman" w:cs="Times New Roman"/>
+          <w:sz w:val="24"/>
+          <w:szCs w:val="24"/>
+        </w:rPr>
+        <w:t>», означающего «четырехструнный»</w:t>
+      </w:r>
     </w:p>
     <w:p>
       <w:pPr>
@@ -9971,7 +10078,7 @@
 </file>
 
 <file path=customXml/itemProps1.xml><?xml version="1.0" encoding="utf-8"?>
-<ds:datastoreItem xmlns:ds="http://schemas.openxmlformats.org/officeDocument/2006/customXml" ds:itemID="{ED77C531-4D4B-4C5C-BA0A-2A9AD72AF51A}">
+<ds:datastoreItem xmlns:ds="http://schemas.openxmlformats.org/officeDocument/2006/customXml" ds:itemID="{E5119D2A-AAFC-42C5-865A-0EBD819429B1}">
   <ds:schemaRefs>
     <ds:schemaRef ds:uri="http://schemas.openxmlformats.org/officeDocument/2006/bibliography"/>
   </ds:schemaRefs>

</xml_diff>